<commit_message>
Added info to Waldo Low_Level.docx
</commit_message>
<xml_diff>
--- a/Waldo Low_Level.docx
+++ b/Waldo Low_Level.docx
@@ -362,47 +362,7 @@
           <w:szCs w:val="20"/>
           <w:lang w:val="en-US"/>
         </w:rPr>
-        <w:t xml:space="preserve">&lt;action </w:t>
-      </w:r>
-      <w:proofErr w:type="spellStart"/>
-      <w:r>
-        <w:rPr>
-          <w:rFonts w:ascii="Verdana" w:hAnsi="Verdana"/>
-          <w:sz w:val="20"/>
-          <w:szCs w:val="20"/>
-          <w:lang w:val="en-US"/>
-        </w:rPr>
-        <w:t>android:name</w:t>
-      </w:r>
-      <w:proofErr w:type="spellEnd"/>
-      <w:r>
-        <w:rPr>
-          <w:rFonts w:ascii="Verdana" w:hAnsi="Verdana"/>
-          <w:sz w:val="20"/>
-          <w:szCs w:val="20"/>
-          <w:lang w:val="en-US"/>
-        </w:rPr>
-        <w:t>="</w:t>
-      </w:r>
-      <w:proofErr w:type="spellStart"/>
-      <w:r>
-        <w:rPr>
-          <w:rFonts w:ascii="Verdana" w:hAnsi="Verdana"/>
-          <w:sz w:val="20"/>
-          <w:szCs w:val="20"/>
-          <w:lang w:val="en-US"/>
-        </w:rPr>
-        <w:t>android.net.conn.CONNECTIVITY_CHANGE</w:t>
-      </w:r>
-      <w:proofErr w:type="spellEnd"/>
-      <w:r>
-        <w:rPr>
-          <w:rFonts w:ascii="Verdana" w:hAnsi="Verdana"/>
-          <w:sz w:val="20"/>
-          <w:szCs w:val="20"/>
-          <w:lang w:val="en-US"/>
-        </w:rPr>
-        <w:t>"/&gt;</w:t>
+        <w:t>&lt;action android:name="android.net.conn.CONNECTIVITY_CHANGE"/&gt;</w:t>
       </w:r>
     </w:p>
     <w:p>
@@ -443,8 +403,12 @@
     <w:p>
       <w:pPr>
         <w:jc w:val="both"/>
-      </w:pPr>
-      <w:proofErr w:type="spellStart"/>
+        <w:rPr>
+          <w:rFonts w:ascii="Verdana" w:hAnsi="Verdana"/>
+          <w:sz w:val="20"/>
+          <w:szCs w:val="20"/>
+        </w:rPr>
+      </w:pPr>
       <w:r>
         <w:rPr>
           <w:b/>
@@ -452,7 +416,6 @@
         </w:rPr>
         <w:t>Aten</w:t>
       </w:r>
-      <w:proofErr w:type="spellEnd"/>
       <w:r>
         <w:rPr>
           <w:b/>
@@ -491,6 +454,94 @@
           <w:szCs w:val="20"/>
         </w:rPr>
         <w:t>.</w:t>
+      </w:r>
+    </w:p>
+    <w:p>
+      <w:pPr>
+        <w:jc w:val="both"/>
+        <w:rPr>
+          <w:rFonts w:ascii="Verdana" w:hAnsi="Verdana"/>
+          <w:sz w:val="20"/>
+          <w:szCs w:val="20"/>
+        </w:rPr>
+      </w:pPr>
+      <w:r>
+        <w:rPr>
+          <w:rFonts w:ascii="Verdana" w:hAnsi="Verdana"/>
+          <w:sz w:val="20"/>
+          <w:szCs w:val="20"/>
+        </w:rPr>
+        <w:tab/>
+        <w:t>2. Utilities.DeviceConnection</w:t>
+      </w:r>
+    </w:p>
+    <w:p>
+      <w:pPr>
+        <w:jc w:val="both"/>
+        <w:rPr>
+          <w:rFonts w:ascii="Verdana" w:hAnsi="Verdana"/>
+          <w:sz w:val="20"/>
+          <w:szCs w:val="20"/>
+        </w:rPr>
+      </w:pPr>
+      <w:r>
+        <w:rPr>
+          <w:rFonts w:ascii="Verdana" w:hAnsi="Verdana"/>
+          <w:sz w:val="20"/>
+          <w:szCs w:val="20"/>
+        </w:rPr>
+        <w:tab/>
+        <w:t>Conţine metode ce verifică accesul la reţea ori locaţie. Numele metodelor sunt intuitive şi oferă o idee legat de ce fac.</w:t>
+      </w:r>
+    </w:p>
+    <w:p>
+      <w:pPr>
+        <w:jc w:val="both"/>
+        <w:rPr>
+          <w:rFonts w:ascii="Verdana" w:hAnsi="Verdana"/>
+          <w:sz w:val="20"/>
+          <w:szCs w:val="20"/>
+        </w:rPr>
+      </w:pPr>
+      <w:r>
+        <w:rPr>
+          <w:rFonts w:ascii="Verdana" w:hAnsi="Verdana"/>
+          <w:sz w:val="20"/>
+          <w:szCs w:val="20"/>
+        </w:rPr>
+        <w:tab/>
+        <w:t>3. Utilities.Constants</w:t>
+      </w:r>
+    </w:p>
+    <w:p>
+      <w:pPr>
+        <w:jc w:val="both"/>
+      </w:pPr>
+      <w:r>
+        <w:rPr>
+          <w:rFonts w:ascii="Verdana" w:hAnsi="Verdana"/>
+          <w:sz w:val="20"/>
+          <w:szCs w:val="20"/>
+        </w:rPr>
+        <w:tab/>
+        <w:t>Toate constantele folosite în aplicaţie. Nu include mesajele de eroare</w:t>
+      </w:r>
+      <w:r>
+        <w:rPr>
+          <w:rFonts w:ascii="Verdana" w:hAnsi="Verdana"/>
+          <w:sz w:val="20"/>
+          <w:szCs w:val="20"/>
+          <w:lang w:val="en-US"/>
+        </w:rPr>
+        <w:t xml:space="preserve">/informare, care vor fi/sunt trecute </w:t>
+      </w:r>
+      <w:r>
+        <w:rPr>
+          <w:rFonts w:ascii="Verdana" w:hAnsi="Verdana"/>
+          <w:sz w:val="20"/>
+          <w:szCs w:val="20"/>
+        </w:rPr>
+        <w:t>în values/strings.xml</w:t>
       </w:r>
     </w:p>
     <w:sectPr>

</xml_diff>

<commit_message>
Added more info in Waldo Low_Level.docx and minor changes in MainActivity.java & strings.xml
</commit_message>
<xml_diff>
--- a/Waldo Low_Level.docx
+++ b/Waldo Low_Level.docx
@@ -128,7 +128,13 @@
           <w:b/>
         </w:rPr>
         <w:tab/>
-        <w:t xml:space="preserve">a) </w:t>
+        <w:t>2.1</w:t>
+      </w:r>
+      <w:r>
+        <w:rPr>
+          <w:b/>
+        </w:rPr>
+        <w:t xml:space="preserve"> </w:t>
       </w:r>
       <w:r>
         <w:rPr>
@@ -138,9 +144,6 @@
       </w:r>
     </w:p>
     <w:p>
-      <w:pPr>
-        <w:jc w:val="both"/>
-      </w:pPr>
       <w:r>
         <w:tab/>
         <w:t xml:space="preserve">Primul ecran care se afişează utilizatorului este logoul Waldo. Clasa aferentă este SplashScreen.java, </w:t>
@@ -204,9 +207,6 @@
       </w:r>
     </w:p>
     <w:p>
-      <w:pPr>
-        <w:jc w:val="both"/>
-      </w:pPr>
       <w:r>
         <w:tab/>
         <w:t xml:space="preserve">Dacă ambele sunt activate, se intră direct în activitatea principală (MainActivity.java). Acest lucru se face prin apelul metodei startActivity(Context c) din onResume() sau </w:t>
@@ -362,7 +362,47 @@
           <w:szCs w:val="20"/>
           <w:lang w:val="en-US"/>
         </w:rPr>
-        <w:t>&lt;action android:name="android.net.conn.CONNECTIVITY_CHANGE"/&gt;</w:t>
+        <w:t xml:space="preserve">&lt;action </w:t>
+      </w:r>
+      <w:proofErr w:type="spellStart"/>
+      <w:r>
+        <w:rPr>
+          <w:rFonts w:ascii="Verdana" w:hAnsi="Verdana"/>
+          <w:sz w:val="20"/>
+          <w:szCs w:val="20"/>
+          <w:lang w:val="en-US"/>
+        </w:rPr>
+        <w:t>android:name</w:t>
+      </w:r>
+      <w:proofErr w:type="spellEnd"/>
+      <w:r>
+        <w:rPr>
+          <w:rFonts w:ascii="Verdana" w:hAnsi="Verdana"/>
+          <w:sz w:val="20"/>
+          <w:szCs w:val="20"/>
+          <w:lang w:val="en-US"/>
+        </w:rPr>
+        <w:t>="</w:t>
+      </w:r>
+      <w:proofErr w:type="spellStart"/>
+      <w:r>
+        <w:rPr>
+          <w:rFonts w:ascii="Verdana" w:hAnsi="Verdana"/>
+          <w:sz w:val="20"/>
+          <w:szCs w:val="20"/>
+          <w:lang w:val="en-US"/>
+        </w:rPr>
+        <w:t>android.net.conn.CONNECTIVITY_CHANGE</w:t>
+      </w:r>
+      <w:proofErr w:type="spellEnd"/>
+      <w:r>
+        <w:rPr>
+          <w:rFonts w:ascii="Verdana" w:hAnsi="Verdana"/>
+          <w:sz w:val="20"/>
+          <w:szCs w:val="20"/>
+          <w:lang w:val="en-US"/>
+        </w:rPr>
+        <w:t>"/&gt;</w:t>
       </w:r>
     </w:p>
     <w:p>
@@ -402,65 +442,114 @@
     </w:p>
     <w:p>
       <w:pPr>
+        <w:rPr>
+          <w:rFonts w:ascii="Verdana" w:hAnsi="Verdana"/>
+          <w:sz w:val="20"/>
+          <w:szCs w:val="20"/>
+          <w:lang w:val="en-US"/>
+        </w:rPr>
+      </w:pPr>
+      <w:proofErr w:type="spellStart"/>
+      <w:r>
+        <w:rPr>
+          <w:b/>
+          <w:lang w:val="en-US"/>
+        </w:rPr>
+        <w:t>Aten</w:t>
+      </w:r>
+      <w:proofErr w:type="spellEnd"/>
+      <w:r>
+        <w:rPr>
+          <w:b/>
+        </w:rPr>
+        <w:t>ţie!</w:t>
+      </w:r>
+      <w:r>
+        <w:rPr>
+          <w:b/>
+        </w:rPr>
+        <w:t xml:space="preserve"> </w:t>
+      </w:r>
+      <w:r>
+        <w:t>Dacă va fi vreodată nevoie să se schimbe activitatea în care se verifică starea datelor mobile, trebuie schimbat şi numele receptorului pentru a indica acea clasă în care "se ascultă" (</w:t>
+      </w:r>
+      <w:r>
+        <w:rPr>
+          <w:rFonts w:ascii="Verdana" w:hAnsi="Verdana"/>
+          <w:sz w:val="20"/>
+          <w:szCs w:val="20"/>
+        </w:rPr>
+        <w:t>android:name="waldo.bike.waldo.Spla</w:t>
+      </w:r>
+      <w:r>
+        <w:rPr>
+          <w:rFonts w:ascii="Verdana" w:hAnsi="Verdana"/>
+          <w:sz w:val="20"/>
+          <w:szCs w:val="20"/>
+        </w:rPr>
+        <w:t>shScreen$NetworkChangeReceiver")</w:t>
+      </w:r>
+      <w:r>
+        <w:rPr>
+          <w:rFonts w:ascii="Verdana" w:hAnsi="Verdana"/>
+          <w:sz w:val="20"/>
+          <w:szCs w:val="20"/>
+        </w:rPr>
+        <w:t>.</w:t>
+      </w:r>
+      <w:r>
+        <w:rPr>
+          <w:rFonts w:ascii="Verdana" w:hAnsi="Verdana"/>
+          <w:sz w:val="20"/>
+          <w:szCs w:val="20"/>
+        </w:rPr>
+        <w:t xml:space="preserve"> De asemenea, a se avea în vedere că orientarea acestei activităţi este mereu portrait, iar acest lucru este specificat în manifest</w:t>
+      </w:r>
+      <w:r>
+        <w:rPr>
+          <w:rFonts w:ascii="Verdana" w:hAnsi="Verdana"/>
+          <w:sz w:val="20"/>
+          <w:szCs w:val="20"/>
+          <w:lang w:val="en-US"/>
+        </w:rPr>
+        <w:t xml:space="preserve">: </w:t>
+      </w:r>
+      <w:proofErr w:type="spellStart"/>
+      <w:r>
+        <w:rPr>
+          <w:rFonts w:ascii="Verdana" w:hAnsi="Verdana"/>
+          <w:sz w:val="20"/>
+          <w:szCs w:val="20"/>
+          <w:lang w:val="en-US"/>
+        </w:rPr>
+        <w:t>android:screenOrientation</w:t>
+      </w:r>
+      <w:proofErr w:type="spellEnd"/>
+      <w:r>
+        <w:rPr>
+          <w:rFonts w:ascii="Verdana" w:hAnsi="Verdana"/>
+          <w:sz w:val="20"/>
+          <w:szCs w:val="20"/>
+          <w:lang w:val="en-US"/>
+        </w:rPr>
+        <w:t>="portrait"</w:t>
+      </w:r>
+      <w:r>
+        <w:rPr>
+          <w:rFonts w:ascii="Verdana" w:hAnsi="Verdana"/>
+          <w:sz w:val="20"/>
+          <w:szCs w:val="20"/>
+          <w:lang w:val="en-US"/>
+        </w:rPr>
+        <w:t>.</w:t>
+      </w:r>
+    </w:p>
+    <w:p>
+      <w:pPr>
         <w:jc w:val="both"/>
         <w:rPr>
           <w:rFonts w:ascii="Verdana" w:hAnsi="Verdana"/>
-          <w:sz w:val="20"/>
-          <w:szCs w:val="20"/>
-        </w:rPr>
-      </w:pPr>
-      <w:r>
-        <w:rPr>
-          <w:b/>
-          <w:lang w:val="en-US"/>
-        </w:rPr>
-        <w:t>Aten</w:t>
-      </w:r>
-      <w:r>
-        <w:rPr>
-          <w:b/>
-        </w:rPr>
-        <w:t>ţie!</w:t>
-      </w:r>
-      <w:r>
-        <w:rPr>
-          <w:b/>
-        </w:rPr>
-        <w:t xml:space="preserve"> </w:t>
-      </w:r>
-      <w:r>
-        <w:t>Dacă va fi vreodată nevoie să se schimbe activitatea în care se verifică starea datelor mobile, trebuie schimbat şi numele receptorului pentru a indica acea clasă în care "se ascultă" (</w:t>
-      </w:r>
-      <w:r>
-        <w:rPr>
-          <w:rFonts w:ascii="Verdana" w:hAnsi="Verdana"/>
-          <w:sz w:val="20"/>
-          <w:szCs w:val="20"/>
-        </w:rPr>
-        <w:t>android:name="waldo.bike.waldo.Spla</w:t>
-      </w:r>
-      <w:r>
-        <w:rPr>
-          <w:rFonts w:ascii="Verdana" w:hAnsi="Verdana"/>
-          <w:sz w:val="20"/>
-          <w:szCs w:val="20"/>
-        </w:rPr>
-        <w:t>shScreen$NetworkChangeReceiver")</w:t>
-      </w:r>
-      <w:r>
-        <w:rPr>
-          <w:rFonts w:ascii="Verdana" w:hAnsi="Verdana"/>
-          <w:sz w:val="20"/>
-          <w:szCs w:val="20"/>
-        </w:rPr>
-        <w:t>.</w:t>
-      </w:r>
-    </w:p>
-    <w:p>
-      <w:pPr>
-        <w:jc w:val="both"/>
-        <w:rPr>
-          <w:rFonts w:ascii="Verdana" w:hAnsi="Verdana"/>
+          <w:b/>
           <w:sz w:val="20"/>
           <w:szCs w:val="20"/>
         </w:rPr>
@@ -472,12 +561,37 @@
           <w:szCs w:val="20"/>
         </w:rPr>
         <w:tab/>
-        <w:t>2. Utilities.DeviceConnection</w:t>
-      </w:r>
-    </w:p>
-    <w:p>
-      <w:pPr>
-        <w:jc w:val="both"/>
+      </w:r>
+      <w:r>
+        <w:rPr>
+          <w:rFonts w:ascii="Verdana" w:hAnsi="Verdana"/>
+          <w:b/>
+          <w:sz w:val="20"/>
+          <w:szCs w:val="20"/>
+        </w:rPr>
+        <w:t>2.</w:t>
+      </w:r>
+      <w:r>
+        <w:rPr>
+          <w:rFonts w:ascii="Verdana" w:hAnsi="Verdana"/>
+          <w:b/>
+          <w:sz w:val="20"/>
+          <w:szCs w:val="20"/>
+        </w:rPr>
+        <w:t>2</w:t>
+      </w:r>
+      <w:r>
+        <w:rPr>
+          <w:rFonts w:ascii="Verdana" w:hAnsi="Verdana"/>
+          <w:b/>
+          <w:sz w:val="20"/>
+          <w:szCs w:val="20"/>
+        </w:rPr>
+        <w:t xml:space="preserve"> Utilities.DeviceConnection</w:t>
+      </w:r>
+    </w:p>
+    <w:p>
+      <w:pPr>
         <w:rPr>
           <w:rFonts w:ascii="Verdana" w:hAnsi="Verdana"/>
           <w:sz w:val="20"/>
@@ -499,6 +613,7 @@
         <w:jc w:val="both"/>
         <w:rPr>
           <w:rFonts w:ascii="Verdana" w:hAnsi="Verdana"/>
+          <w:b/>
           <w:sz w:val="20"/>
           <w:szCs w:val="20"/>
         </w:rPr>
@@ -510,12 +625,33 @@
           <w:szCs w:val="20"/>
         </w:rPr>
         <w:tab/>
+      </w:r>
+      <w:r>
+        <w:rPr>
+          <w:rFonts w:ascii="Verdana" w:hAnsi="Verdana"/>
+          <w:b/>
+          <w:sz w:val="20"/>
+          <w:szCs w:val="20"/>
+        </w:rPr>
+        <w:t>2.</w:t>
+      </w:r>
+      <w:r>
+        <w:rPr>
+          <w:rFonts w:ascii="Verdana" w:hAnsi="Verdana"/>
+          <w:b/>
+          <w:sz w:val="20"/>
+          <w:szCs w:val="20"/>
+        </w:rPr>
         <w:t>3. Utilities.Constants</w:t>
       </w:r>
     </w:p>
     <w:p>
       <w:pPr>
-        <w:jc w:val="both"/>
+        <w:rPr>
+          <w:rFonts w:ascii="Verdana" w:hAnsi="Verdana"/>
+          <w:sz w:val="20"/>
+          <w:szCs w:val="20"/>
+        </w:rPr>
       </w:pPr>
       <w:r>
         <w:rPr>
@@ -533,7 +669,107 @@
           <w:szCs w:val="20"/>
           <w:lang w:val="en-US"/>
         </w:rPr>
-        <w:t xml:space="preserve">/informare, care vor fi/sunt trecute </w:t>
+        <w:t>/</w:t>
+      </w:r>
+      <w:proofErr w:type="spellStart"/>
+      <w:r>
+        <w:rPr>
+          <w:rFonts w:ascii="Verdana" w:hAnsi="Verdana"/>
+          <w:sz w:val="20"/>
+          <w:szCs w:val="20"/>
+          <w:lang w:val="en-US"/>
+        </w:rPr>
+        <w:t>informare</w:t>
+      </w:r>
+      <w:proofErr w:type="spellEnd"/>
+      <w:r>
+        <w:rPr>
+          <w:rFonts w:ascii="Verdana" w:hAnsi="Verdana"/>
+          <w:sz w:val="20"/>
+          <w:szCs w:val="20"/>
+          <w:lang w:val="en-US"/>
+        </w:rPr>
+        <w:t xml:space="preserve">, care </w:t>
+      </w:r>
+      <w:proofErr w:type="spellStart"/>
+      <w:r>
+        <w:rPr>
+          <w:rFonts w:ascii="Verdana" w:hAnsi="Verdana"/>
+          <w:sz w:val="20"/>
+          <w:szCs w:val="20"/>
+          <w:lang w:val="en-US"/>
+        </w:rPr>
+        <w:t>vor</w:t>
+      </w:r>
+      <w:proofErr w:type="spellEnd"/>
+      <w:r>
+        <w:rPr>
+          <w:rFonts w:ascii="Verdana" w:hAnsi="Verdana"/>
+          <w:sz w:val="20"/>
+          <w:szCs w:val="20"/>
+          <w:lang w:val="en-US"/>
+        </w:rPr>
+        <w:t xml:space="preserve"> </w:t>
+      </w:r>
+      <w:proofErr w:type="spellStart"/>
+      <w:r>
+        <w:rPr>
+          <w:rFonts w:ascii="Verdana" w:hAnsi="Verdana"/>
+          <w:sz w:val="20"/>
+          <w:szCs w:val="20"/>
+          <w:lang w:val="en-US"/>
+        </w:rPr>
+        <w:t>fi</w:t>
+      </w:r>
+      <w:proofErr w:type="spellEnd"/>
+      <w:r>
+        <w:rPr>
+          <w:rFonts w:ascii="Verdana" w:hAnsi="Verdana"/>
+          <w:sz w:val="20"/>
+          <w:szCs w:val="20"/>
+          <w:lang w:val="en-US"/>
+        </w:rPr>
+        <w:t>/</w:t>
+      </w:r>
+      <w:proofErr w:type="spellStart"/>
+      <w:r>
+        <w:rPr>
+          <w:rFonts w:ascii="Verdana" w:hAnsi="Verdana"/>
+          <w:sz w:val="20"/>
+          <w:szCs w:val="20"/>
+          <w:lang w:val="en-US"/>
+        </w:rPr>
+        <w:t>sunt</w:t>
+      </w:r>
+      <w:proofErr w:type="spellEnd"/>
+      <w:r>
+        <w:rPr>
+          <w:rFonts w:ascii="Verdana" w:hAnsi="Verdana"/>
+          <w:sz w:val="20"/>
+          <w:szCs w:val="20"/>
+          <w:lang w:val="en-US"/>
+        </w:rPr>
+        <w:t xml:space="preserve"> </w:t>
+      </w:r>
+      <w:proofErr w:type="spellStart"/>
+      <w:r>
+        <w:rPr>
+          <w:rFonts w:ascii="Verdana" w:hAnsi="Verdana"/>
+          <w:sz w:val="20"/>
+          <w:szCs w:val="20"/>
+          <w:lang w:val="en-US"/>
+        </w:rPr>
+        <w:t>trecute</w:t>
+      </w:r>
+      <w:proofErr w:type="spellEnd"/>
+      <w:r>
+        <w:rPr>
+          <w:rFonts w:ascii="Verdana" w:hAnsi="Verdana"/>
+          <w:sz w:val="20"/>
+          <w:szCs w:val="20"/>
+          <w:lang w:val="en-US"/>
+        </w:rPr>
+        <w:t xml:space="preserve"> </w:t>
       </w:r>
       <w:r>
         <w:rPr>
@@ -542,6 +778,1102 @@
           <w:szCs w:val="20"/>
         </w:rPr>
         <w:t>în values/strings.xml</w:t>
+      </w:r>
+    </w:p>
+    <w:p>
+      <w:pPr>
+        <w:jc w:val="both"/>
+        <w:rPr>
+          <w:rFonts w:ascii="Verdana" w:hAnsi="Verdana"/>
+          <w:b/>
+          <w:sz w:val="20"/>
+          <w:szCs w:val="20"/>
+        </w:rPr>
+      </w:pPr>
+      <w:r>
+        <w:rPr>
+          <w:rFonts w:ascii="Verdana" w:hAnsi="Verdana"/>
+          <w:sz w:val="20"/>
+          <w:szCs w:val="20"/>
+        </w:rPr>
+        <w:tab/>
+      </w:r>
+      <w:r>
+        <w:rPr>
+          <w:rFonts w:ascii="Verdana" w:hAnsi="Verdana"/>
+          <w:b/>
+          <w:sz w:val="20"/>
+          <w:szCs w:val="20"/>
+        </w:rPr>
+        <w:t>2.</w:t>
+      </w:r>
+      <w:r>
+        <w:rPr>
+          <w:rFonts w:ascii="Verdana" w:hAnsi="Verdana"/>
+          <w:b/>
+          <w:sz w:val="20"/>
+          <w:szCs w:val="20"/>
+        </w:rPr>
+        <w:t>4. Utilities.Utility</w:t>
+      </w:r>
+    </w:p>
+    <w:p>
+      <w:pPr>
+        <w:rPr>
+          <w:rFonts w:ascii="Verdana" w:hAnsi="Verdana"/>
+          <w:sz w:val="20"/>
+          <w:szCs w:val="20"/>
+          <w:lang w:val="en-US"/>
+        </w:rPr>
+      </w:pPr>
+      <w:r>
+        <w:rPr>
+          <w:rFonts w:ascii="Verdana" w:hAnsi="Verdana"/>
+          <w:sz w:val="20"/>
+          <w:szCs w:val="20"/>
+        </w:rPr>
+        <w:tab/>
+        <w:t>Clas</w:t>
+      </w:r>
+      <w:r>
+        <w:rPr>
+          <w:rFonts w:ascii="Verdana" w:hAnsi="Verdana"/>
+          <w:sz w:val="20"/>
+          <w:szCs w:val="20"/>
+          <w:lang w:val="en-US"/>
+        </w:rPr>
+        <w:t xml:space="preserve">ă </w:t>
+      </w:r>
+      <w:proofErr w:type="spellStart"/>
+      <w:r>
+        <w:rPr>
+          <w:rFonts w:ascii="Verdana" w:hAnsi="Verdana"/>
+          <w:sz w:val="20"/>
+          <w:szCs w:val="20"/>
+          <w:lang w:val="en-US"/>
+        </w:rPr>
+        <w:t>ce</w:t>
+      </w:r>
+      <w:proofErr w:type="spellEnd"/>
+      <w:r>
+        <w:rPr>
+          <w:rFonts w:ascii="Verdana" w:hAnsi="Verdana"/>
+          <w:sz w:val="20"/>
+          <w:szCs w:val="20"/>
+          <w:lang w:val="en-US"/>
+        </w:rPr>
+        <w:t xml:space="preserve"> </w:t>
+      </w:r>
+      <w:proofErr w:type="spellStart"/>
+      <w:r>
+        <w:rPr>
+          <w:rFonts w:ascii="Verdana" w:hAnsi="Verdana"/>
+          <w:sz w:val="20"/>
+          <w:szCs w:val="20"/>
+          <w:lang w:val="en-US"/>
+        </w:rPr>
+        <w:t>conţine</w:t>
+      </w:r>
+      <w:proofErr w:type="spellEnd"/>
+      <w:r>
+        <w:rPr>
+          <w:rFonts w:ascii="Verdana" w:hAnsi="Verdana"/>
+          <w:sz w:val="20"/>
+          <w:szCs w:val="20"/>
+          <w:lang w:val="en-US"/>
+        </w:rPr>
+        <w:t xml:space="preserve"> diverse </w:t>
+      </w:r>
+      <w:proofErr w:type="spellStart"/>
+      <w:r>
+        <w:rPr>
+          <w:rFonts w:ascii="Verdana" w:hAnsi="Verdana"/>
+          <w:sz w:val="20"/>
+          <w:szCs w:val="20"/>
+          <w:lang w:val="en-US"/>
+        </w:rPr>
+        <w:t>funcţii</w:t>
+      </w:r>
+      <w:proofErr w:type="spellEnd"/>
+      <w:r>
+        <w:rPr>
+          <w:rFonts w:ascii="Verdana" w:hAnsi="Verdana"/>
+          <w:sz w:val="20"/>
+          <w:szCs w:val="20"/>
+          <w:lang w:val="en-US"/>
+        </w:rPr>
+        <w:t xml:space="preserve"> </w:t>
+      </w:r>
+      <w:proofErr w:type="spellStart"/>
+      <w:r>
+        <w:rPr>
+          <w:rFonts w:ascii="Verdana" w:hAnsi="Verdana"/>
+          <w:sz w:val="20"/>
+          <w:szCs w:val="20"/>
+          <w:lang w:val="en-US"/>
+        </w:rPr>
+        <w:t>ajutătoare</w:t>
+      </w:r>
+      <w:proofErr w:type="spellEnd"/>
+      <w:r>
+        <w:rPr>
+          <w:rFonts w:ascii="Verdana" w:hAnsi="Verdana"/>
+          <w:sz w:val="20"/>
+          <w:szCs w:val="20"/>
+          <w:lang w:val="en-US"/>
+        </w:rPr>
+        <w:t xml:space="preserve"> - de </w:t>
+      </w:r>
+      <w:proofErr w:type="spellStart"/>
+      <w:r>
+        <w:rPr>
+          <w:rFonts w:ascii="Verdana" w:hAnsi="Verdana"/>
+          <w:sz w:val="20"/>
+          <w:szCs w:val="20"/>
+          <w:lang w:val="en-US"/>
+        </w:rPr>
+        <w:t>formatare</w:t>
+      </w:r>
+      <w:proofErr w:type="spellEnd"/>
+      <w:r>
+        <w:rPr>
+          <w:rFonts w:ascii="Verdana" w:hAnsi="Verdana"/>
+          <w:sz w:val="20"/>
+          <w:szCs w:val="20"/>
+          <w:lang w:val="en-US"/>
+        </w:rPr>
+        <w:t xml:space="preserve">, de </w:t>
+      </w:r>
+      <w:proofErr w:type="spellStart"/>
+      <w:r>
+        <w:rPr>
+          <w:rFonts w:ascii="Verdana" w:hAnsi="Verdana"/>
+          <w:sz w:val="20"/>
+          <w:szCs w:val="20"/>
+          <w:lang w:val="en-US"/>
+        </w:rPr>
+        <w:t>extragere</w:t>
+      </w:r>
+      <w:proofErr w:type="spellEnd"/>
+      <w:r>
+        <w:rPr>
+          <w:rFonts w:ascii="Verdana" w:hAnsi="Verdana"/>
+          <w:sz w:val="20"/>
+          <w:szCs w:val="20"/>
+          <w:lang w:val="en-US"/>
+        </w:rPr>
+        <w:t xml:space="preserve"> a </w:t>
+      </w:r>
+      <w:proofErr w:type="spellStart"/>
+      <w:r>
+        <w:rPr>
+          <w:rFonts w:ascii="Verdana" w:hAnsi="Verdana"/>
+          <w:sz w:val="20"/>
+          <w:szCs w:val="20"/>
+          <w:lang w:val="en-US"/>
+        </w:rPr>
+        <w:t>preferinţelor</w:t>
+      </w:r>
+      <w:proofErr w:type="spellEnd"/>
+      <w:r>
+        <w:rPr>
+          <w:rFonts w:ascii="Verdana" w:hAnsi="Verdana"/>
+          <w:sz w:val="20"/>
+          <w:szCs w:val="20"/>
+          <w:lang w:val="en-US"/>
+        </w:rPr>
+        <w:t xml:space="preserve"> </w:t>
+      </w:r>
+      <w:proofErr w:type="spellStart"/>
+      <w:r>
+        <w:rPr>
+          <w:rFonts w:ascii="Verdana" w:hAnsi="Verdana"/>
+          <w:sz w:val="20"/>
+          <w:szCs w:val="20"/>
+          <w:lang w:val="en-US"/>
+        </w:rPr>
+        <w:t>utilizatorului</w:t>
+      </w:r>
+      <w:proofErr w:type="spellEnd"/>
+      <w:r>
+        <w:rPr>
+          <w:rFonts w:ascii="Verdana" w:hAnsi="Verdana"/>
+          <w:sz w:val="20"/>
+          <w:szCs w:val="20"/>
+          <w:lang w:val="en-US"/>
+        </w:rPr>
+        <w:t xml:space="preserve"> etc.</w:t>
+      </w:r>
+    </w:p>
+    <w:p>
+      <w:pPr>
+        <w:jc w:val="both"/>
+        <w:rPr>
+          <w:rFonts w:ascii="Verdana" w:hAnsi="Verdana"/>
+          <w:b/>
+          <w:sz w:val="20"/>
+          <w:szCs w:val="20"/>
+          <w:lang w:val="en-US"/>
+        </w:rPr>
+      </w:pPr>
+      <w:r>
+        <w:rPr>
+          <w:rFonts w:ascii="Verdana" w:hAnsi="Verdana"/>
+          <w:sz w:val="20"/>
+          <w:szCs w:val="20"/>
+          <w:lang w:val="en-US"/>
+        </w:rPr>
+        <w:tab/>
+      </w:r>
+      <w:r>
+        <w:rPr>
+          <w:rFonts w:ascii="Verdana" w:hAnsi="Verdana"/>
+          <w:b/>
+          <w:sz w:val="20"/>
+          <w:szCs w:val="20"/>
+          <w:lang w:val="en-US"/>
+        </w:rPr>
+        <w:t>2.</w:t>
+      </w:r>
+      <w:r>
+        <w:rPr>
+          <w:rFonts w:ascii="Verdana" w:hAnsi="Verdana"/>
+          <w:b/>
+          <w:sz w:val="20"/>
+          <w:szCs w:val="20"/>
+          <w:lang w:val="en-US"/>
+        </w:rPr>
+        <w:t xml:space="preserve">5. </w:t>
+      </w:r>
+      <w:proofErr w:type="spellStart"/>
+      <w:r>
+        <w:rPr>
+          <w:rFonts w:ascii="Verdana" w:hAnsi="Verdana"/>
+          <w:b/>
+          <w:sz w:val="20"/>
+          <w:szCs w:val="20"/>
+          <w:lang w:val="en-US"/>
+        </w:rPr>
+        <w:t>waldo.bike.waldo.MainActivity</w:t>
+      </w:r>
+      <w:proofErr w:type="spellEnd"/>
+    </w:p>
+    <w:p>
+      <w:pPr>
+        <w:rPr>
+          <w:rFonts w:ascii="Verdana" w:hAnsi="Verdana"/>
+          <w:sz w:val="20"/>
+          <w:szCs w:val="20"/>
+        </w:rPr>
+      </w:pPr>
+      <w:r>
+        <w:rPr>
+          <w:rFonts w:ascii="Verdana" w:hAnsi="Verdana"/>
+          <w:sz w:val="20"/>
+          <w:szCs w:val="20"/>
+          <w:lang w:val="en-US"/>
+        </w:rPr>
+        <w:tab/>
+      </w:r>
+      <w:proofErr w:type="spellStart"/>
+      <w:r>
+        <w:rPr>
+          <w:rFonts w:ascii="Verdana" w:hAnsi="Verdana"/>
+          <w:sz w:val="20"/>
+          <w:szCs w:val="20"/>
+          <w:lang w:val="en-US"/>
+        </w:rPr>
+        <w:t>Activitatea</w:t>
+      </w:r>
+      <w:proofErr w:type="spellEnd"/>
+      <w:r>
+        <w:rPr>
+          <w:rFonts w:ascii="Verdana" w:hAnsi="Verdana"/>
+          <w:sz w:val="20"/>
+          <w:szCs w:val="20"/>
+          <w:lang w:val="en-US"/>
+        </w:rPr>
+        <w:t xml:space="preserve"> </w:t>
+      </w:r>
+      <w:proofErr w:type="spellStart"/>
+      <w:r>
+        <w:rPr>
+          <w:rFonts w:ascii="Verdana" w:hAnsi="Verdana"/>
+          <w:sz w:val="20"/>
+          <w:szCs w:val="20"/>
+          <w:lang w:val="en-US"/>
+        </w:rPr>
+        <w:t>principală</w:t>
+      </w:r>
+      <w:proofErr w:type="spellEnd"/>
+      <w:r>
+        <w:rPr>
+          <w:rFonts w:ascii="Verdana" w:hAnsi="Verdana"/>
+          <w:sz w:val="20"/>
+          <w:szCs w:val="20"/>
+          <w:lang w:val="en-US"/>
+        </w:rPr>
+        <w:t xml:space="preserve"> din </w:t>
+      </w:r>
+      <w:proofErr w:type="spellStart"/>
+      <w:r>
+        <w:rPr>
+          <w:rFonts w:ascii="Verdana" w:hAnsi="Verdana"/>
+          <w:sz w:val="20"/>
+          <w:szCs w:val="20"/>
+          <w:lang w:val="en-US"/>
+        </w:rPr>
+        <w:t>aplicaţie</w:t>
+      </w:r>
+      <w:proofErr w:type="spellEnd"/>
+      <w:r>
+        <w:rPr>
+          <w:rFonts w:ascii="Verdana" w:hAnsi="Verdana"/>
+          <w:sz w:val="20"/>
+          <w:szCs w:val="20"/>
+          <w:lang w:val="en-US"/>
+        </w:rPr>
+        <w:t xml:space="preserve">. La </w:t>
+      </w:r>
+      <w:proofErr w:type="spellStart"/>
+      <w:r>
+        <w:rPr>
+          <w:rFonts w:ascii="Verdana" w:hAnsi="Verdana"/>
+          <w:sz w:val="20"/>
+          <w:szCs w:val="20"/>
+          <w:lang w:val="en-US"/>
+        </w:rPr>
+        <w:t>pornire</w:t>
+      </w:r>
+      <w:proofErr w:type="spellEnd"/>
+      <w:r>
+        <w:rPr>
+          <w:rFonts w:ascii="Verdana" w:hAnsi="Verdana"/>
+          <w:sz w:val="20"/>
+          <w:szCs w:val="20"/>
+          <w:lang w:val="en-US"/>
+        </w:rPr>
+        <w:t xml:space="preserve">, se </w:t>
+      </w:r>
+      <w:r>
+        <w:rPr>
+          <w:rFonts w:ascii="Verdana" w:hAnsi="Verdana"/>
+          <w:sz w:val="20"/>
+          <w:szCs w:val="20"/>
+        </w:rPr>
+        <w:t>face conectarea la GPS (fiind deja pornit din activitatea precedentă). În onCreate() se defineşte, iar în onStart() se conectează.</w:t>
+      </w:r>
+      <w:r>
+        <w:rPr>
+          <w:rFonts w:ascii="Verdana" w:hAnsi="Verdana"/>
+          <w:sz w:val="20"/>
+          <w:szCs w:val="20"/>
+        </w:rPr>
+        <w:t xml:space="preserve"> Clasa i</w:t>
+      </w:r>
+      <w:r>
+        <w:rPr>
+          <w:rFonts w:ascii="Verdana" w:hAnsi="Verdana"/>
+          <w:sz w:val="20"/>
+          <w:szCs w:val="20"/>
+        </w:rPr>
+        <w:t xml:space="preserve">mplementează interfeţele </w:t>
+      </w:r>
+      <w:r>
+        <w:rPr>
+          <w:rFonts w:ascii="Verdana" w:hAnsi="Verdana"/>
+          <w:sz w:val="20"/>
+          <w:szCs w:val="20"/>
+        </w:rPr>
+        <w:t>Goog</w:t>
+      </w:r>
+      <w:r>
+        <w:rPr>
+          <w:rFonts w:ascii="Verdana" w:hAnsi="Verdana"/>
+          <w:sz w:val="20"/>
+          <w:szCs w:val="20"/>
+        </w:rPr>
+        <w:t xml:space="preserve">leApiClient.ConnectionCallbacks,  </w:t>
+      </w:r>
+      <w:r>
+        <w:rPr>
+          <w:rFonts w:ascii="Verdana" w:hAnsi="Verdana"/>
+          <w:sz w:val="20"/>
+          <w:szCs w:val="20"/>
+        </w:rPr>
+        <w:t>GoogleApiClient.OnConnectionFailedListener</w:t>
+      </w:r>
+      <w:r>
+        <w:rPr>
+          <w:rFonts w:ascii="Verdana" w:hAnsi="Verdana"/>
+          <w:sz w:val="20"/>
+          <w:szCs w:val="20"/>
+        </w:rPr>
+        <w:t xml:space="preserve"> și </w:t>
+      </w:r>
+      <w:r>
+        <w:rPr>
+          <w:rFonts w:ascii="Verdana" w:hAnsi="Verdana"/>
+          <w:sz w:val="20"/>
+          <w:szCs w:val="20"/>
+        </w:rPr>
+        <w:t>LocationListener</w:t>
+      </w:r>
+      <w:r>
+        <w:rPr>
+          <w:rFonts w:ascii="Verdana" w:hAnsi="Verdana"/>
+          <w:sz w:val="20"/>
+          <w:szCs w:val="20"/>
+        </w:rPr>
+        <w:t xml:space="preserve"> pentru partea de GPS</w:t>
+      </w:r>
+      <w:r>
+        <w:rPr>
+          <w:rFonts w:ascii="Verdana" w:hAnsi="Verdana"/>
+          <w:sz w:val="20"/>
+          <w:szCs w:val="20"/>
+        </w:rPr>
+        <w:t xml:space="preserve">. </w:t>
+      </w:r>
+      <w:r>
+        <w:rPr>
+          <w:rFonts w:ascii="Verdana" w:hAnsi="Verdana"/>
+          <w:sz w:val="20"/>
+          <w:szCs w:val="20"/>
+        </w:rPr>
+        <w:t xml:space="preserve">În </w:t>
+      </w:r>
+      <w:r>
+        <w:rPr>
+          <w:rFonts w:ascii="Verdana" w:hAnsi="Verdana"/>
+          <w:sz w:val="20"/>
+          <w:szCs w:val="20"/>
+        </w:rPr>
+        <w:t>onConnected</w:t>
+      </w:r>
+      <w:r>
+        <w:rPr>
+          <w:rFonts w:ascii="Verdana" w:hAnsi="Verdana"/>
+          <w:sz w:val="20"/>
+          <w:szCs w:val="20"/>
+        </w:rPr>
+        <w:t xml:space="preserve">(), apelată de sistem după ce se iniţializează conexiunea, se stabilesc detaliile de conectare (precizia - înaltă, frecvenţa actualizării - o secundă) şi se cer actualizări ale locaţiei. Acestea sunt transmise în </w:t>
+      </w:r>
+      <w:r>
+        <w:rPr>
+          <w:rFonts w:ascii="Verdana" w:hAnsi="Verdana"/>
+          <w:sz w:val="20"/>
+          <w:szCs w:val="20"/>
+        </w:rPr>
+        <w:t>onLocationChanged</w:t>
+      </w:r>
+      <w:r>
+        <w:rPr>
+          <w:rFonts w:ascii="Verdana" w:hAnsi="Verdana"/>
+          <w:sz w:val="20"/>
+          <w:szCs w:val="20"/>
+        </w:rPr>
+        <w:t xml:space="preserve">(), unde se poate converti la String. </w:t>
+      </w:r>
+    </w:p>
+    <w:p>
+      <w:pPr>
+        <w:rPr>
+          <w:rFonts w:ascii="Verdana" w:hAnsi="Verdana"/>
+          <w:sz w:val="20"/>
+          <w:szCs w:val="20"/>
+        </w:rPr>
+      </w:pPr>
+      <w:r>
+        <w:rPr>
+          <w:rFonts w:ascii="Verdana" w:hAnsi="Verdana"/>
+          <w:sz w:val="20"/>
+          <w:szCs w:val="20"/>
+        </w:rPr>
+        <w:tab/>
+        <w:t xml:space="preserve">Am luat în calcul varianta în care utilizatorul iese din aplicaţie şi închide GPS-ul. Tratăm acest caz în onResume(), apelată când MainActivity revine pe ecran, prin apelarea lui checkGpsEnabled() din DeviceConnection. </w:t>
+      </w:r>
+    </w:p>
+    <w:p>
+      <w:pPr>
+        <w:rPr>
+          <w:rFonts w:ascii="Verdana" w:hAnsi="Verdana"/>
+          <w:sz w:val="20"/>
+          <w:szCs w:val="20"/>
+          <w:u w:val="single"/>
+        </w:rPr>
+      </w:pPr>
+      <w:r>
+        <w:rPr>
+          <w:rFonts w:ascii="Verdana" w:hAnsi="Verdana"/>
+          <w:sz w:val="20"/>
+          <w:szCs w:val="20"/>
+          <w:u w:val="single"/>
+        </w:rPr>
+        <w:t>Comportamentul</w:t>
+      </w:r>
+      <w:r>
+        <w:rPr>
+          <w:rFonts w:ascii="Verdana" w:hAnsi="Verdana"/>
+          <w:sz w:val="20"/>
+          <w:szCs w:val="20"/>
+          <w:u w:val="single"/>
+        </w:rPr>
+        <w:t xml:space="preserve"> GPS</w:t>
+      </w:r>
+      <w:r>
+        <w:rPr>
+          <w:rFonts w:ascii="Verdana" w:hAnsi="Verdana"/>
+          <w:sz w:val="20"/>
+          <w:szCs w:val="20"/>
+          <w:u w:val="single"/>
+        </w:rPr>
+        <w:t xml:space="preserve"> la schimbare ecranului</w:t>
+      </w:r>
+    </w:p>
+    <w:p>
+      <w:pPr>
+        <w:rPr>
+          <w:rFonts w:ascii="Verdana" w:hAnsi="Verdana"/>
+          <w:sz w:val="20"/>
+          <w:szCs w:val="20"/>
+          <w:lang w:val="en-US"/>
+        </w:rPr>
+      </w:pPr>
+      <w:r>
+        <w:rPr>
+          <w:rFonts w:ascii="Verdana" w:hAnsi="Verdana"/>
+          <w:sz w:val="20"/>
+          <w:szCs w:val="20"/>
+        </w:rPr>
+        <w:t xml:space="preserve">Am definit variabila </w:t>
+      </w:r>
+      <w:r>
+        <w:rPr>
+          <w:rFonts w:ascii="Verdana" w:hAnsi="Verdana"/>
+          <w:sz w:val="20"/>
+          <w:szCs w:val="20"/>
+        </w:rPr>
+        <w:t>previousOrientation</w:t>
+      </w:r>
+      <w:r>
+        <w:rPr>
+          <w:rFonts w:ascii="Verdana" w:hAnsi="Verdana"/>
+          <w:sz w:val="20"/>
+          <w:szCs w:val="20"/>
+        </w:rPr>
+        <w:t xml:space="preserve"> pentru a controla comportamentul în caz că orientarea ecranului se schimbă.</w:t>
+      </w:r>
+      <w:r>
+        <w:rPr>
+          <w:rFonts w:ascii="Verdana" w:hAnsi="Verdana"/>
+          <w:sz w:val="20"/>
+          <w:szCs w:val="20"/>
+        </w:rPr>
+        <w:t xml:space="preserve"> Este inițializată cu 0, iar în onCreate() ia valoarea orientării actuale a ecranului (</w:t>
+      </w:r>
+      <w:r>
+        <w:rPr>
+          <w:rFonts w:ascii="Verdana" w:hAnsi="Verdana"/>
+          <w:sz w:val="20"/>
+          <w:szCs w:val="20"/>
+        </w:rPr>
+        <w:t>landscape = 2; portrait = 1</w:t>
+      </w:r>
+      <w:r>
+        <w:rPr>
+          <w:rFonts w:ascii="Verdana" w:hAnsi="Verdana"/>
+          <w:sz w:val="20"/>
+          <w:szCs w:val="20"/>
+        </w:rPr>
+        <w:t xml:space="preserve">) prin apelarea metodei </w:t>
+      </w:r>
+      <w:r>
+        <w:rPr>
+          <w:rFonts w:ascii="Verdana" w:hAnsi="Verdana"/>
+          <w:sz w:val="20"/>
+          <w:szCs w:val="20"/>
+        </w:rPr>
+        <w:t>getScreenOrientation()</w:t>
+      </w:r>
+      <w:r>
+        <w:rPr>
+          <w:rFonts w:ascii="Verdana" w:hAnsi="Verdana"/>
+          <w:sz w:val="20"/>
+          <w:szCs w:val="20"/>
+        </w:rPr>
+        <w:t>. În onPause(), care se apelează când altă activitate apare pe ecran,</w:t>
+      </w:r>
+      <w:r>
+        <w:rPr>
+          <w:rFonts w:ascii="Verdana" w:hAnsi="Verdana"/>
+          <w:sz w:val="20"/>
+          <w:szCs w:val="20"/>
+        </w:rPr>
+        <w:t>previousOrientation</w:t>
+      </w:r>
+      <w:r>
+        <w:rPr>
+          <w:rFonts w:ascii="Verdana" w:hAnsi="Verdana"/>
+          <w:sz w:val="20"/>
+          <w:szCs w:val="20"/>
+        </w:rPr>
+        <w:t xml:space="preserve"> ia valoarea 4, iar deconectarea se face în onStop() doar dacă </w:t>
+      </w:r>
+      <w:r>
+        <w:rPr>
+          <w:rFonts w:ascii="Verdana" w:hAnsi="Verdana"/>
+          <w:sz w:val="20"/>
+          <w:szCs w:val="20"/>
+        </w:rPr>
+        <w:t xml:space="preserve"> </w:t>
+      </w:r>
+      <w:r>
+        <w:rPr>
+          <w:rFonts w:ascii="Verdana" w:hAnsi="Verdana"/>
+          <w:sz w:val="20"/>
+          <w:szCs w:val="20"/>
+        </w:rPr>
+        <w:t>previousOrientation</w:t>
+      </w:r>
+      <w:r>
+        <w:rPr>
+          <w:rFonts w:ascii="Verdana" w:hAnsi="Verdana"/>
+          <w:sz w:val="20"/>
+          <w:szCs w:val="20"/>
+        </w:rPr>
+        <w:t xml:space="preserve"> == 4 (adică e altă activitate pe ecran). Vezi stările unei activități pentru a înțelege complet logica</w:t>
+      </w:r>
+      <w:r>
+        <w:rPr>
+          <w:rFonts w:ascii="Verdana" w:hAnsi="Verdana"/>
+          <w:sz w:val="20"/>
+          <w:szCs w:val="20"/>
+          <w:lang w:val="en-US"/>
+        </w:rPr>
+        <w:t xml:space="preserve">: </w:t>
+      </w:r>
+      <w:r>
+        <w:rPr>
+          <w:rFonts w:ascii="Verdana" w:hAnsi="Verdana"/>
+          <w:sz w:val="20"/>
+          <w:szCs w:val="20"/>
+          <w:lang w:val="en-US"/>
+        </w:rPr>
+        <w:t>http://developer.android.com/reference/android/app/Activity.html</w:t>
+      </w:r>
+      <w:r>
+        <w:rPr>
+          <w:rFonts w:ascii="Verdana" w:hAnsi="Verdana"/>
+          <w:sz w:val="20"/>
+          <w:szCs w:val="20"/>
+          <w:lang w:val="en-US"/>
+        </w:rPr>
+        <w:t xml:space="preserve"> .</w:t>
+      </w:r>
+    </w:p>
+    <w:p>
+      <w:pPr>
+        <w:rPr>
+          <w:rFonts w:ascii="Verdana" w:hAnsi="Verdana"/>
+          <w:sz w:val="20"/>
+          <w:szCs w:val="20"/>
+          <w:u w:val="single"/>
+          <w:lang w:val="en-US"/>
+        </w:rPr>
+      </w:pPr>
+      <w:proofErr w:type="spellStart"/>
+      <w:r>
+        <w:rPr>
+          <w:rFonts w:ascii="Verdana" w:hAnsi="Verdana"/>
+          <w:sz w:val="20"/>
+          <w:szCs w:val="20"/>
+          <w:u w:val="single"/>
+          <w:lang w:val="en-US"/>
+        </w:rPr>
+        <w:t>Starea</w:t>
+      </w:r>
+      <w:proofErr w:type="spellEnd"/>
+      <w:r>
+        <w:rPr>
+          <w:rFonts w:ascii="Verdana" w:hAnsi="Verdana"/>
+          <w:sz w:val="20"/>
+          <w:szCs w:val="20"/>
+          <w:u w:val="single"/>
+          <w:lang w:val="en-US"/>
+        </w:rPr>
+        <w:t xml:space="preserve"> </w:t>
+      </w:r>
+      <w:proofErr w:type="spellStart"/>
+      <w:r>
+        <w:rPr>
+          <w:rFonts w:ascii="Verdana" w:hAnsi="Verdana"/>
+          <w:sz w:val="20"/>
+          <w:szCs w:val="20"/>
+          <w:u w:val="single"/>
+          <w:lang w:val="en-US"/>
+        </w:rPr>
+        <w:t>rețelei</w:t>
+      </w:r>
+      <w:proofErr w:type="spellEnd"/>
+    </w:p>
+    <w:p>
+      <w:pPr>
+        <w:rPr>
+          <w:rFonts w:ascii="Verdana" w:hAnsi="Verdana"/>
+          <w:sz w:val="20"/>
+          <w:szCs w:val="20"/>
+        </w:rPr>
+      </w:pPr>
+      <w:proofErr w:type="spellStart"/>
+      <w:r>
+        <w:rPr>
+          <w:rFonts w:ascii="Verdana" w:hAnsi="Verdana"/>
+          <w:sz w:val="20"/>
+          <w:szCs w:val="20"/>
+          <w:lang w:val="en-US"/>
+        </w:rPr>
+        <w:lastRenderedPageBreak/>
+        <w:t>Clasa</w:t>
+      </w:r>
+      <w:proofErr w:type="spellEnd"/>
+      <w:r>
+        <w:rPr>
+          <w:rFonts w:ascii="Verdana" w:hAnsi="Verdana"/>
+          <w:sz w:val="20"/>
+          <w:szCs w:val="20"/>
+          <w:lang w:val="en-US"/>
+        </w:rPr>
+        <w:t xml:space="preserve"> </w:t>
+      </w:r>
+      <w:proofErr w:type="spellStart"/>
+      <w:r>
+        <w:rPr>
+          <w:rFonts w:ascii="Verdana" w:hAnsi="Verdana"/>
+          <w:sz w:val="20"/>
+          <w:szCs w:val="20"/>
+          <w:lang w:val="en-US"/>
+        </w:rPr>
+        <w:t>MainNetworkReceiver</w:t>
+      </w:r>
+      <w:proofErr w:type="spellEnd"/>
+      <w:r>
+        <w:rPr>
+          <w:rFonts w:ascii="Verdana" w:hAnsi="Verdana"/>
+          <w:sz w:val="20"/>
+          <w:szCs w:val="20"/>
+          <w:lang w:val="en-US"/>
+        </w:rPr>
+        <w:t xml:space="preserve"> din </w:t>
+      </w:r>
+      <w:proofErr w:type="spellStart"/>
+      <w:r>
+        <w:rPr>
+          <w:rFonts w:ascii="Verdana" w:hAnsi="Verdana"/>
+          <w:sz w:val="20"/>
+          <w:szCs w:val="20"/>
+          <w:lang w:val="en-US"/>
+        </w:rPr>
+        <w:t>MainActivity</w:t>
+      </w:r>
+      <w:proofErr w:type="spellEnd"/>
+      <w:r>
+        <w:rPr>
+          <w:rFonts w:ascii="Verdana" w:hAnsi="Verdana"/>
+          <w:sz w:val="20"/>
+          <w:szCs w:val="20"/>
+          <w:lang w:val="en-US"/>
+        </w:rPr>
+        <w:t xml:space="preserve"> </w:t>
+      </w:r>
+      <w:proofErr w:type="spellStart"/>
+      <w:r>
+        <w:rPr>
+          <w:rFonts w:ascii="Verdana" w:hAnsi="Verdana"/>
+          <w:sz w:val="20"/>
+          <w:szCs w:val="20"/>
+          <w:lang w:val="en-US"/>
+        </w:rPr>
+        <w:t>este</w:t>
+      </w:r>
+      <w:proofErr w:type="spellEnd"/>
+      <w:r>
+        <w:rPr>
+          <w:rFonts w:ascii="Verdana" w:hAnsi="Verdana"/>
+          <w:sz w:val="20"/>
+          <w:szCs w:val="20"/>
+          <w:lang w:val="en-US"/>
+        </w:rPr>
+        <w:t xml:space="preserve"> </w:t>
+      </w:r>
+      <w:proofErr w:type="spellStart"/>
+      <w:r>
+        <w:rPr>
+          <w:rFonts w:ascii="Verdana" w:hAnsi="Verdana"/>
+          <w:sz w:val="20"/>
+          <w:szCs w:val="20"/>
+          <w:lang w:val="en-US"/>
+        </w:rPr>
+        <w:t>cea</w:t>
+      </w:r>
+      <w:proofErr w:type="spellEnd"/>
+      <w:r>
+        <w:rPr>
+          <w:rFonts w:ascii="Verdana" w:hAnsi="Verdana"/>
+          <w:sz w:val="20"/>
+          <w:szCs w:val="20"/>
+          <w:lang w:val="en-US"/>
+        </w:rPr>
+        <w:t xml:space="preserve"> care "</w:t>
+      </w:r>
+      <w:proofErr w:type="spellStart"/>
+      <w:r>
+        <w:rPr>
+          <w:rFonts w:ascii="Verdana" w:hAnsi="Verdana"/>
+          <w:sz w:val="20"/>
+          <w:szCs w:val="20"/>
+          <w:lang w:val="en-US"/>
+        </w:rPr>
+        <w:t>ascultă</w:t>
+      </w:r>
+      <w:proofErr w:type="spellEnd"/>
+      <w:r>
+        <w:rPr>
+          <w:rFonts w:ascii="Verdana" w:hAnsi="Verdana"/>
+          <w:sz w:val="20"/>
+          <w:szCs w:val="20"/>
+          <w:lang w:val="en-US"/>
+        </w:rPr>
+        <w:t xml:space="preserve">" la </w:t>
+      </w:r>
+      <w:proofErr w:type="spellStart"/>
+      <w:r>
+        <w:rPr>
+          <w:rFonts w:ascii="Verdana" w:hAnsi="Verdana"/>
+          <w:sz w:val="20"/>
+          <w:szCs w:val="20"/>
+          <w:lang w:val="en-US"/>
+        </w:rPr>
+        <w:t>schimb</w:t>
+      </w:r>
+      <w:proofErr w:type="spellEnd"/>
+      <w:r>
+        <w:rPr>
+          <w:rFonts w:ascii="Verdana" w:hAnsi="Verdana"/>
+          <w:sz w:val="20"/>
+          <w:szCs w:val="20"/>
+        </w:rPr>
+        <w:t xml:space="preserve">ările de rețea. Momentan doar afișăm un </w:t>
+      </w:r>
+      <w:r>
+        <w:rPr>
+          <w:rFonts w:ascii="Verdana" w:hAnsi="Verdana"/>
+          <w:sz w:val="20"/>
+          <w:szCs w:val="20"/>
+        </w:rPr>
+        <w:t>Toast</w:t>
+      </w:r>
+      <w:r>
+        <w:rPr>
+          <w:rFonts w:ascii="Verdana" w:hAnsi="Verdana"/>
+          <w:sz w:val="20"/>
+          <w:szCs w:val="20"/>
+        </w:rPr>
+        <w:t xml:space="preserve"> </w:t>
+      </w:r>
+      <w:r>
+        <w:rPr>
+          <w:rFonts w:ascii="Verdana" w:hAnsi="Verdana"/>
+          <w:sz w:val="20"/>
+          <w:szCs w:val="20"/>
+        </w:rPr>
+        <w:t xml:space="preserve">când se schimbă starea. Mai încolo, vom avea o bandă care va apărea în partea de sus a ecranului. De asemenea, dacă se trece de la WiFi la date sau viceversa nu se afișează acel mesaj de reconectare. Facem acest lucru prin definirea variabilei </w:t>
+      </w:r>
+      <w:r>
+        <w:rPr>
+          <w:rFonts w:ascii="Verdana" w:hAnsi="Verdana"/>
+          <w:sz w:val="20"/>
+          <w:szCs w:val="20"/>
+        </w:rPr>
+        <w:t>previousNetworkState</w:t>
+      </w:r>
+      <w:r>
+        <w:rPr>
+          <w:rFonts w:ascii="Verdana" w:hAnsi="Verdana"/>
+          <w:sz w:val="20"/>
+          <w:szCs w:val="20"/>
+        </w:rPr>
+        <w:t xml:space="preserve">, care e inițializată ca fiind CONNECTED la pornirea activității (pentru că verificăm ca telefonul să fie într-adevăr conectat în SplashScreen.java). Întreaga logică se află în </w:t>
+      </w:r>
+      <w:r>
+        <w:rPr>
+          <w:rFonts w:ascii="Verdana" w:hAnsi="Verdana"/>
+          <w:sz w:val="20"/>
+          <w:szCs w:val="20"/>
+        </w:rPr>
+        <w:t>onReceive</w:t>
+      </w:r>
+      <w:r>
+        <w:rPr>
+          <w:rFonts w:ascii="Verdana" w:hAnsi="Verdana"/>
+          <w:sz w:val="20"/>
+          <w:szCs w:val="20"/>
+        </w:rPr>
+        <w:t xml:space="preserve">(). De asemenea, nu afișăm nici un mesaj la prima încărcare a activității. Controlăm comportamentul prin booleanul </w:t>
+      </w:r>
+      <w:r>
+        <w:rPr>
+          <w:rFonts w:ascii="Verdana" w:hAnsi="Verdana"/>
+          <w:sz w:val="20"/>
+          <w:szCs w:val="20"/>
+        </w:rPr>
+        <w:t>firstLoad,</w:t>
+      </w:r>
+      <w:r>
+        <w:rPr>
+          <w:rFonts w:ascii="Verdana" w:hAnsi="Verdana"/>
+          <w:b/>
+          <w:sz w:val="20"/>
+          <w:szCs w:val="20"/>
+        </w:rPr>
+        <w:t xml:space="preserve"> </w:t>
+      </w:r>
+      <w:r>
+        <w:rPr>
+          <w:rFonts w:ascii="Verdana" w:hAnsi="Verdana"/>
+          <w:sz w:val="20"/>
+          <w:szCs w:val="20"/>
+        </w:rPr>
+        <w:t xml:space="preserve">inițializat cu </w:t>
+      </w:r>
+      <w:r>
+        <w:rPr>
+          <w:rFonts w:ascii="Verdana" w:hAnsi="Verdana"/>
+          <w:i/>
+          <w:sz w:val="20"/>
+          <w:szCs w:val="20"/>
+        </w:rPr>
+        <w:t>true</w:t>
+      </w:r>
+      <w:r>
+        <w:rPr>
+          <w:rFonts w:ascii="Verdana" w:hAnsi="Verdana"/>
+          <w:sz w:val="20"/>
+          <w:szCs w:val="20"/>
+        </w:rPr>
+        <w:t xml:space="preserve"> la pornirea activității și făcut </w:t>
+      </w:r>
+      <w:r>
+        <w:rPr>
+          <w:rFonts w:ascii="Verdana" w:hAnsi="Verdana"/>
+          <w:i/>
+          <w:sz w:val="20"/>
+          <w:szCs w:val="20"/>
+        </w:rPr>
+        <w:t>false</w:t>
+      </w:r>
+      <w:r>
+        <w:rPr>
+          <w:rFonts w:ascii="Verdana" w:hAnsi="Verdana"/>
+          <w:sz w:val="20"/>
+          <w:szCs w:val="20"/>
+        </w:rPr>
+        <w:t xml:space="preserve"> la prima schimbare a stării rețelei. </w:t>
+      </w:r>
+    </w:p>
+    <w:p>
+      <w:pPr>
+        <w:rPr>
+          <w:rFonts w:ascii="Verdana" w:hAnsi="Verdana"/>
+          <w:sz w:val="20"/>
+          <w:szCs w:val="20"/>
+        </w:rPr>
+      </w:pPr>
+    </w:p>
+    <w:p>
+      <w:pPr>
+        <w:rPr>
+          <w:rFonts w:ascii="Verdana" w:hAnsi="Verdana"/>
+          <w:b/>
+          <w:sz w:val="20"/>
+          <w:szCs w:val="20"/>
+        </w:rPr>
+      </w:pPr>
+      <w:r>
+        <w:rPr>
+          <w:rFonts w:ascii="Verdana" w:hAnsi="Verdana"/>
+          <w:b/>
+          <w:sz w:val="20"/>
+          <w:szCs w:val="20"/>
+        </w:rPr>
+        <w:tab/>
+        <w:t>2.6. waldo.bike.waldo.SettingsActivity</w:t>
+      </w:r>
+    </w:p>
+    <w:p>
+      <w:pPr>
+        <w:rPr>
+          <w:rFonts w:ascii="Verdana" w:hAnsi="Verdana"/>
+          <w:sz w:val="20"/>
+          <w:szCs w:val="20"/>
+        </w:rPr>
+      </w:pPr>
+      <w:r>
+        <w:rPr>
+          <w:rFonts w:ascii="Verdana" w:hAnsi="Verdana"/>
+          <w:sz w:val="20"/>
+          <w:szCs w:val="20"/>
+        </w:rPr>
+        <w:tab/>
+        <w:t>Clasa aferentă ecranului de setări. De aici se pot face trei lucruri de către utilizator</w:t>
+      </w:r>
+      <w:r>
+        <w:rPr>
+          <w:rFonts w:ascii="Verdana" w:hAnsi="Verdana"/>
+          <w:sz w:val="20"/>
+          <w:szCs w:val="20"/>
+        </w:rPr>
+        <w:t>: stabilirea razei pe care se detectează magazine de bicicletă, a unităţii de măsură şi dacă să primească notificări de la noi.</w:t>
+      </w:r>
+      <w:r>
+        <w:rPr>
+          <w:rFonts w:ascii="Verdana" w:hAnsi="Verdana"/>
+          <w:sz w:val="20"/>
+          <w:szCs w:val="20"/>
+        </w:rPr>
+        <w:t xml:space="preserve"> În </w:t>
+      </w:r>
+      <w:r>
+        <w:rPr>
+          <w:rFonts w:ascii="Verdana" w:hAnsi="Verdana"/>
+          <w:sz w:val="20"/>
+          <w:szCs w:val="20"/>
+        </w:rPr>
+        <w:t>onCreate</w:t>
+      </w:r>
+      <w:r>
+        <w:rPr>
+          <w:rFonts w:ascii="Verdana" w:hAnsi="Verdana"/>
+          <w:sz w:val="20"/>
+          <w:szCs w:val="20"/>
+        </w:rPr>
+        <w:t xml:space="preserve">() este apelată </w:t>
+      </w:r>
+      <w:r>
+        <w:rPr>
+          <w:rFonts w:ascii="Verdana" w:hAnsi="Verdana"/>
+          <w:sz w:val="20"/>
+          <w:szCs w:val="20"/>
+        </w:rPr>
+        <w:t>bindPreferenceSummaryToValue</w:t>
+      </w:r>
+      <w:r>
+        <w:rPr>
+          <w:rFonts w:ascii="Verdana" w:hAnsi="Verdana"/>
+          <w:sz w:val="20"/>
+          <w:szCs w:val="20"/>
+        </w:rPr>
+        <w:t xml:space="preserve">, care modifică interfaţa în funcţie de alegerea făcută de utilizator. </w:t>
       </w:r>
     </w:p>
     <w:sectPr>

</xml_diff>

<commit_message>
added some info into Waldo Low_Level.docx
</commit_message>
<xml_diff>
--- a/Waldo Low_Level.docx
+++ b/Waldo Low_Level.docx
@@ -1787,8 +1787,76 @@
           <w:rFonts w:ascii="Verdana" w:hAnsi="Verdana"/>
           <w:sz w:val="20"/>
           <w:szCs w:val="20"/>
-        </w:rPr>
-      </w:pPr>
+          <w:u w:val="single"/>
+        </w:rPr>
+      </w:pPr>
+      <w:r>
+        <w:rPr>
+          <w:rFonts w:ascii="Verdana" w:hAnsi="Verdana"/>
+          <w:sz w:val="20"/>
+          <w:szCs w:val="20"/>
+          <w:u w:val="single"/>
+        </w:rPr>
+        <w:t>Slider Menu</w:t>
+      </w:r>
+    </w:p>
+    <w:p>
+      <w:pPr>
+        <w:rPr>
+          <w:rFonts w:ascii="Verdana" w:hAnsi="Verdana"/>
+          <w:sz w:val="20"/>
+          <w:szCs w:val="20"/>
+        </w:rPr>
+      </w:pPr>
+      <w:r>
+        <w:rPr>
+          <w:rFonts w:ascii="Verdana" w:hAnsi="Verdana"/>
+          <w:sz w:val="20"/>
+          <w:szCs w:val="20"/>
+        </w:rPr>
+        <w:t>Din Main Activity se încarcă şi meniul care glisează în ecran. Codul aferent este pun în onCreate() şi semnalizat. Celelalte metode folosite de meni</w:t>
+      </w:r>
+      <w:r>
+        <w:rPr>
+          <w:rFonts w:ascii="Verdana" w:hAnsi="Verdana"/>
+          <w:sz w:val="20"/>
+          <w:szCs w:val="20"/>
+          <w:lang w:val="en-US"/>
+        </w:rPr>
+        <w:t xml:space="preserve">u </w:t>
+      </w:r>
+      <w:r>
+        <w:rPr>
+          <w:rFonts w:ascii="Verdana" w:hAnsi="Verdana"/>
+          <w:sz w:val="20"/>
+          <w:szCs w:val="20"/>
+        </w:rPr>
+        <w:t xml:space="preserve">şi semnalizate ca atare (se află spre finalul clasei). Comportamentul la click este gestionat în </w:t>
+      </w:r>
+      <w:r>
+        <w:rPr>
+          <w:rFonts w:ascii="Verdana" w:hAnsi="Verdana"/>
+          <w:sz w:val="20"/>
+          <w:szCs w:val="20"/>
+        </w:rPr>
+        <w:t>SlideMenuClickListener</w:t>
+      </w:r>
+      <w:r>
+        <w:rPr>
+          <w:rFonts w:ascii="Verdana" w:hAnsi="Verdana"/>
+          <w:sz w:val="20"/>
+          <w:szCs w:val="20"/>
+        </w:rPr>
+        <w:t>.</w:t>
+      </w:r>
+      <w:r>
+        <w:rPr>
+          <w:rFonts w:ascii="Verdana" w:hAnsi="Verdana"/>
+          <w:sz w:val="20"/>
+          <w:szCs w:val="20"/>
+        </w:rPr>
+        <w:t xml:space="preserve"> </w:t>
+      </w:r>
     </w:p>
     <w:p>
       <w:pPr>
@@ -1874,6 +1942,183 @@
           <w:szCs w:val="20"/>
         </w:rPr>
         <w:t xml:space="preserve">, care modifică interfaţa în funcţie de alegerea făcută de utilizator. </w:t>
+      </w:r>
+    </w:p>
+    <w:p>
+      <w:pPr>
+        <w:rPr>
+          <w:b/>
+        </w:rPr>
+      </w:pPr>
+      <w:r>
+        <w:rPr>
+          <w:rFonts w:ascii="Verdana" w:hAnsi="Verdana"/>
+          <w:b/>
+          <w:sz w:val="20"/>
+          <w:szCs w:val="20"/>
+        </w:rPr>
+        <w:tab/>
+        <w:t>2.7 Utilities.</w:t>
+      </w:r>
+      <w:r>
+        <w:rPr>
+          <w:b/>
+        </w:rPr>
+        <w:t>GlobalState</w:t>
+      </w:r>
+    </w:p>
+    <w:p>
+      <w:r>
+        <w:rPr>
+          <w:b/>
+        </w:rPr>
+        <w:tab/>
+      </w:r>
+      <w:r>
+        <w:t>Clasă folosită pentru a stoca variabilele globale.</w:t>
+      </w:r>
+    </w:p>
+    <w:p>
+      <w:pPr>
+        <w:rPr>
+          <w:b/>
+        </w:rPr>
+      </w:pPr>
+      <w:r>
+        <w:rPr>
+          <w:b/>
+        </w:rPr>
+        <w:tab/>
+      </w:r>
+      <w:r>
+        <w:rPr>
+          <w:b/>
+        </w:rPr>
+        <w:t>2.8 Places. FetchGooglePlaces</w:t>
+      </w:r>
+    </w:p>
+    <w:p>
+      <w:r>
+        <w:tab/>
+        <w:t xml:space="preserve">Clasa este folosită pentru a accesa API-ul Google. Momentan, acest lucru se face printr-un AsyncTask, însă vom migra la un serviciu pe parcurs. Apelul efectiv se face în </w:t>
+      </w:r>
+      <w:r>
+        <w:t>doInBackground</w:t>
+      </w:r>
+      <w:r>
+        <w:rPr>
+          <w:lang w:val="en-US"/>
+        </w:rPr>
+        <w:t xml:space="preserve">; </w:t>
+      </w:r>
+      <w:proofErr w:type="spellStart"/>
+      <w:r>
+        <w:rPr>
+          <w:lang w:val="en-US"/>
+        </w:rPr>
+        <w:t>getPlaceDataFromJson</w:t>
+      </w:r>
+      <w:proofErr w:type="spellEnd"/>
+      <w:r>
+        <w:rPr>
+          <w:lang w:val="en-US"/>
+        </w:rPr>
+        <w:t xml:space="preserve">() </w:t>
+      </w:r>
+      <w:proofErr w:type="spellStart"/>
+      <w:r>
+        <w:rPr>
+          <w:lang w:val="en-US"/>
+        </w:rPr>
+        <w:t>este</w:t>
+      </w:r>
+      <w:proofErr w:type="spellEnd"/>
+      <w:r>
+        <w:rPr>
+          <w:lang w:val="en-US"/>
+        </w:rPr>
+        <w:t xml:space="preserve"> </w:t>
+      </w:r>
+      <w:proofErr w:type="spellStart"/>
+      <w:r>
+        <w:rPr>
+          <w:lang w:val="en-US"/>
+        </w:rPr>
+        <w:t>folosit</w:t>
+      </w:r>
+      <w:proofErr w:type="spellEnd"/>
+      <w:r>
+        <w:t xml:space="preserve">ă pentru a prelucra datele în format JSON întoarse de Google, iar rezultatul este publicat în </w:t>
+      </w:r>
+      <w:r>
+        <w:t>onPostExecute</w:t>
+      </w:r>
+      <w:r>
+        <w:t>. Aici sunt scrise în adaptor (</w:t>
+      </w:r>
+      <w:r>
+        <w:t>mShopsAdapter</w:t>
+      </w:r>
+      <w:r>
+        <w:t>), care este folosit în ShopsFragment pentru a popula lista.</w:t>
+      </w:r>
+    </w:p>
+    <w:p>
+      <w:pPr>
+        <w:rPr>
+          <w:b/>
+        </w:rPr>
+      </w:pPr>
+      <w:r>
+        <w:rPr>
+          <w:b/>
+        </w:rPr>
+        <w:tab/>
+      </w:r>
+      <w:r>
+        <w:rPr>
+          <w:b/>
+        </w:rPr>
+        <w:t>2.9 waldo.bike.waldo. ShopsFragment</w:t>
+      </w:r>
+    </w:p>
+    <w:p>
+      <w:pPr>
+        <w:rPr>
+          <w:rFonts w:ascii="Verdana" w:hAnsi="Verdana"/>
+          <w:sz w:val="20"/>
+          <w:szCs w:val="20"/>
+        </w:rPr>
+      </w:pPr>
+      <w:r>
+        <w:rPr>
+          <w:b/>
+        </w:rPr>
+        <w:tab/>
+      </w:r>
+      <w:r>
+        <w:t xml:space="preserve">Fragmentul ataşat activităţii principale. În </w:t>
+      </w:r>
+      <w:r>
+        <w:t>onCreateView</w:t>
+      </w:r>
+      <w:r>
+        <w:t xml:space="preserve">() se populează lista. Momentan, avem un buton de refresh </w:t>
+      </w:r>
+      <w:r>
+        <w:t>care</w:t>
+      </w:r>
+      <w:r>
+        <w:t xml:space="preserve"> apelează </w:t>
+      </w:r>
+      <w:r>
+        <w:t>updateShopList</w:t>
+      </w:r>
+      <w:r>
+        <w:t>(), declanşând</w:t>
+      </w:r>
+      <w:r>
+        <w:t xml:space="preserve"> AsyncTask. În viitor, vom elimina acest buton.</w:t>
       </w:r>
     </w:p>
     <w:sectPr>

</xml_diff>

<commit_message>
Updated Waldo Low_Level.docx and added xx-hdpi icons for Facebook and Twitter.
</commit_message>
<xml_diff>
--- a/Waldo Low_Level.docx
+++ b/Waldo Low_Level.docx
@@ -247,113 +247,150 @@
         <w:rPr>
           <w:rFonts w:cstheme="minorHAnsi"/>
         </w:rPr>
-        <w:t xml:space="preserve">aflată în pachetul waldo.bike.waldo. Logica este următoarea: la deschiderea aplicaţiei se verifică să fie pornite datele şi activat GPS-ul. Verificarea efectivă se face prin apelul metodelor </w:t>
+        <w:t xml:space="preserve">aflată în pachetul waldo.bike.waldo. Logica este următoarea: la deschiderea aplicaţiei se verifică să fie pornite datele şi activat GPS-ul. </w:t>
+      </w:r>
+      <w:r>
+        <w:rPr>
+          <w:rFonts w:cstheme="minorHAnsi"/>
+        </w:rPr>
+        <w:t xml:space="preserve">Starea reţelei este monitorizată printr-un Broadcast Receiver </w:t>
+      </w:r>
+      <w:r>
+        <w:rPr>
+          <w:rFonts w:cstheme="minorHAnsi"/>
+          <w:b/>
+        </w:rPr>
+        <w:t>declarat dinamic</w:t>
+      </w:r>
+      <w:r>
+        <w:rPr>
+          <w:rFonts w:cstheme="minorHAnsi"/>
+        </w:rPr>
+        <w:t xml:space="preserve"> în onResume() şi desfiinţat în onPause(). Iniţial, acesta era declarat în manifest, însă e o problemă cu această abordare</w:t>
+      </w:r>
+      <w:r>
+        <w:rPr>
+          <w:rFonts w:cstheme="minorHAnsi"/>
+        </w:rPr>
+        <w:t xml:space="preserve">: </w:t>
+      </w:r>
+      <w:r>
+        <w:rPr>
+          <w:rFonts w:cstheme="minorHAnsi"/>
+        </w:rPr>
+        <w:t>la fiecare schimbare a stării reţelei, aplicaţia era adusă în prim-plan, deoarece primea semnalul de la sistem. Având un receptor dinamic, acesta nu mai există când aplicaţia nu este în prim-plan</w:t>
+      </w:r>
+      <w:r>
+        <w:rPr>
+          <w:rFonts w:cstheme="minorHAnsi"/>
+        </w:rPr>
+        <w:t>, deci nu mai există riscul de aşa ceva.</w:t>
+      </w:r>
+    </w:p>
+    <w:p>
+      <w:pPr>
+        <w:rPr>
+          <w:rFonts w:cstheme="minorHAnsi"/>
+        </w:rPr>
+      </w:pPr>
+      <w:r>
+        <w:rPr>
+          <w:rFonts w:cstheme="minorHAnsi"/>
+        </w:rPr>
+        <w:tab/>
+        <w:t xml:space="preserve">De reţinut că </w:t>
+      </w:r>
+      <w:r>
+        <w:rPr>
+          <w:rFonts w:cstheme="minorHAnsi"/>
+        </w:rPr>
+        <w:t>onReceive</w:t>
+      </w:r>
+      <w:r>
+        <w:rPr>
+          <w:rFonts w:cstheme="minorHAnsi"/>
+        </w:rPr>
+        <w:t xml:space="preserve">(), metoda din </w:t>
+      </w:r>
+      <w:r>
+        <w:rPr>
+          <w:rFonts w:cstheme="minorHAnsi"/>
+        </w:rPr>
+        <w:t>BroadcastReceiver</w:t>
+      </w:r>
+      <w:r>
+        <w:rPr>
+          <w:rFonts w:cstheme="minorHAnsi"/>
+        </w:rPr>
+        <w:t>, este apelată şi la declalarea receptorului, adică de fiecare dată când activitatea revine în prim-plan.</w:t>
+      </w:r>
+      <w:r>
+        <w:rPr>
+          <w:rFonts w:cstheme="minorHAnsi"/>
+        </w:rPr>
+        <w:t xml:space="preserve"> În onResume(), prima dată facem verificarea pentru GPS, apoi înregistrăm receptorul, moment în care se apelează onReceive(), iar noi facem verificările pentru Internet. </w:t>
+      </w:r>
+      <w:r>
+        <w:rPr>
+          <w:rFonts w:cstheme="minorHAnsi"/>
+        </w:rPr>
+        <w:t xml:space="preserve">Folosim două variabile de stare, </w:t>
       </w:r>
       <w:r>
         <w:rPr>
           <w:rFonts w:cstheme="minorHAnsi"/>
           <w:i/>
         </w:rPr>
-        <w:t>checkGpsEnabled()</w:t>
-      </w:r>
-      <w:r>
-        <w:rPr>
-          <w:rFonts w:cstheme="minorHAnsi"/>
-        </w:rPr>
-        <w:t xml:space="preserve">, respectiv </w:t>
+        <w:t>isInternetEnabled</w:t>
+      </w:r>
+      <w:r>
+        <w:rPr>
+          <w:rFonts w:cstheme="minorHAnsi"/>
+        </w:rPr>
+        <w:t xml:space="preserve"> şi </w:t>
       </w:r>
       <w:r>
         <w:rPr>
           <w:rFonts w:cstheme="minorHAnsi"/>
           <w:i/>
         </w:rPr>
-        <w:t>checkInternetConnection()</w:t>
-      </w:r>
-      <w:r>
-        <w:rPr>
-          <w:rFonts w:cstheme="minorHAnsi"/>
-        </w:rPr>
-        <w:t xml:space="preserve"> din Utilities.DeviceConnection.java. Acest lucru se întâmplă în metoda nativă sistemului onResume(), apelată la pornirea activităţii. Dacă oricare din cele două condiţii nu este îndeplinită, se afişează un mesaj de avertizare prin intermediul metodelor </w:t>
-      </w:r>
-      <w:r>
-        <w:rPr>
-          <w:rFonts w:cstheme="minorHAnsi"/>
-          <w:i/>
-        </w:rPr>
-        <w:t>showInternetDisabledAlertToUser()</w:t>
-      </w:r>
-      <w:r>
-        <w:rPr>
-          <w:rFonts w:cstheme="minorHAnsi"/>
-        </w:rPr>
-        <w:t xml:space="preserve"> şi </w:t>
-      </w:r>
-      <w:r>
-        <w:rPr>
-          <w:rFonts w:cstheme="minorHAnsi"/>
-          <w:i/>
-        </w:rPr>
-        <w:t>showGPSDisabledAlertToUser()</w:t>
-      </w:r>
-      <w:r>
-        <w:rPr>
-          <w:rFonts w:cstheme="minorHAnsi"/>
-        </w:rPr>
-        <w:t xml:space="preserve">. Mesajele afişează şi un buton la a cărui apăsarea se deschide ecranul corespunzător pentru activare datelor sau GPS-ului. </w:t>
-      </w:r>
-    </w:p>
-    <w:p>
-      <w:pPr>
-        <w:rPr>
-          <w:rFonts w:cstheme="minorHAnsi"/>
-        </w:rPr>
-      </w:pPr>
-      <w:r>
-        <w:rPr>
-          <w:rFonts w:cstheme="minorHAnsi"/>
-        </w:rPr>
-        <w:tab/>
-        <w:t xml:space="preserve">Dacă ambele sunt activate, se intră direct în activitatea principală (MainActivity.java). Acest lucru se face prin apelul metodei startActivity(Context c) din onResume() sau </w:t>
-      </w:r>
-      <w:r>
-        <w:rPr>
-          <w:rFonts w:cstheme="minorHAnsi"/>
-        </w:rPr>
-        <w:t xml:space="preserve">onReceive() din </w:t>
-      </w:r>
-      <w:r>
-        <w:rPr>
-          <w:rFonts w:cstheme="minorHAnsi"/>
-        </w:rPr>
-        <w:t>NetworkChangeReceiver. Metoda onReceive() din această clasă are rolul de "a asculta" reţeaua - dacă se schimbă starea (se activează Internetul), mesajul de avertizare aferent este închis şi se porneşte ecranul principal, verificându-se în prealabil dacă şi GPS-ul este pornit (booleana isGPSEnabled). Această metodă este necesară, deoarece datele mobile nu se conectează instant. La întoarcerea în aplicaţie se apelează din nou onResume() care verifică starea datelor, dar ele sunt în curs de conectare. În momentul în care se conectează, metoda onReceive() din NetworkChangeReceiver este apelată.</w:t>
-      </w:r>
-    </w:p>
-    <w:p>
-      <w:pPr>
-        <w:jc w:val="both"/>
-        <w:rPr>
-          <w:rFonts w:cstheme="minorHAnsi"/>
-          <w:lang w:val="en-US"/>
-        </w:rPr>
-      </w:pPr>
-      <w:r>
-        <w:rPr>
-          <w:rFonts w:cstheme="minorHAnsi"/>
-        </w:rPr>
-        <w:tab/>
-        <w:t>Pentru aceasta, am definit în AndroidManifest.xml un receptor</w:t>
-      </w:r>
-      <w:r>
-        <w:rPr>
-          <w:rFonts w:cstheme="minorHAnsi"/>
-          <w:lang w:val="en-US"/>
-        </w:rPr>
-        <w:t>:</w:t>
-      </w:r>
-    </w:p>
-    <w:p>
-      <w:pPr>
-        <w:jc w:val="both"/>
+        <w:t>isGPSEnabled</w:t>
+      </w:r>
+      <w:r>
+        <w:rPr>
+          <w:rFonts w:cstheme="minorHAnsi"/>
+        </w:rPr>
+        <w:t xml:space="preserve">, pentru a şti la orice moment starea în care se află cele două componente. </w:t>
+      </w:r>
+      <w:r>
+        <w:rPr>
+          <w:rFonts w:cstheme="minorHAnsi"/>
+        </w:rPr>
+        <w:t xml:space="preserve">În momentul în care ambele sunt adevărate, pornim activitatea principală, fie din onResume() (pentru cazul în care GPS-ul este pornit când se lansează aplicaţia, dar nu şi internetul), fie din onReceive() (când se intră aici, verificarea pentru GPS este deja făcută). </w:t>
+      </w:r>
+    </w:p>
+    <w:p>
+      <w:pPr>
+        <w:rPr>
+          <w:rFonts w:cstheme="minorHAnsi"/>
+        </w:rPr>
+      </w:pPr>
+      <w:r>
+        <w:rPr>
+          <w:rFonts w:cstheme="minorHAnsi"/>
+        </w:rPr>
+        <w:tab/>
+      </w:r>
+    </w:p>
+    <w:p>
+      <w:pPr>
+        <w:rPr>
+          <w:rFonts w:cstheme="minorHAnsi"/>
+        </w:rPr>
+      </w:pPr>
+    </w:p>
+    <w:p>
+      <w:pPr>
         <w:rPr>
           <w:rFonts w:cstheme="minorHAnsi"/>
           <w:sz w:val="20"/>
@@ -361,731 +398,556 @@
           <w:lang w:val="en-US"/>
         </w:rPr>
       </w:pPr>
-      <w:r>
+    </w:p>
+    <w:p>
+      <w:pPr>
+        <w:jc w:val="both"/>
+        <w:rPr>
+          <w:rFonts w:cstheme="minorHAnsi"/>
+          <w:b/>
+          <w:lang w:val="en-US"/>
+        </w:rPr>
+      </w:pPr>
+      <w:r>
+        <w:rPr>
+          <w:rFonts w:cstheme="minorHAnsi"/>
+          <w:lang w:val="en-US"/>
+        </w:rPr>
+        <w:lastRenderedPageBreak/>
+        <w:tab/>
+      </w:r>
+      <w:r>
+        <w:rPr>
+          <w:rFonts w:cstheme="minorHAnsi"/>
+          <w:b/>
+          <w:lang w:val="en-US"/>
+        </w:rPr>
+        <w:t>2.</w:t>
+      </w:r>
+      <w:r>
+        <w:rPr>
+          <w:rFonts w:cstheme="minorHAnsi"/>
+          <w:b/>
+          <w:lang w:val="en-US"/>
+        </w:rPr>
+        <w:t>1</w:t>
+      </w:r>
+      <w:r>
+        <w:rPr>
+          <w:rFonts w:cstheme="minorHAnsi"/>
+          <w:b/>
+          <w:lang w:val="en-US"/>
+        </w:rPr>
+        <w:t>.</w:t>
+      </w:r>
+      <w:r>
+        <w:rPr>
+          <w:rFonts w:cstheme="minorHAnsi"/>
+          <w:b/>
+          <w:lang w:val="en-US"/>
+        </w:rPr>
+        <w:t>2</w:t>
+      </w:r>
+      <w:r>
+        <w:rPr>
+          <w:rFonts w:cstheme="minorHAnsi"/>
+          <w:b/>
+          <w:lang w:val="en-US"/>
+        </w:rPr>
+        <w:t xml:space="preserve"> MainActivity</w:t>
+      </w:r>
+    </w:p>
+    <w:p>
+      <w:pPr>
+        <w:rPr>
+          <w:rFonts w:cstheme="minorHAnsi"/>
+        </w:rPr>
+      </w:pPr>
+      <w:r>
+        <w:rPr>
+          <w:rFonts w:cstheme="minorHAnsi"/>
+          <w:lang w:val="en-US"/>
+        </w:rPr>
+        <w:tab/>
+        <w:t xml:space="preserve">Activitatea principală din aplicaţie. La pornire, se </w:t>
+      </w:r>
+      <w:r>
+        <w:rPr>
+          <w:rFonts w:cstheme="minorHAnsi"/>
+        </w:rPr>
+        <w:t>face conectarea la GPS (fiind deja pornit din activitatea precedentă). În onCreate() se defineşte, iar în onStart() se conectează.</w:t>
+      </w:r>
+      <w:r>
+        <w:rPr>
+          <w:rFonts w:cstheme="minorHAnsi"/>
+        </w:rPr>
+        <w:t xml:space="preserve"> Clasa i</w:t>
+      </w:r>
+      <w:r>
+        <w:rPr>
+          <w:rFonts w:cstheme="minorHAnsi"/>
+        </w:rPr>
+        <w:t xml:space="preserve">mplementează interfeţele GoogleApiClient.ConnectionCallbacks,  GoogleApiClient.OnConnectionFailedListener și LocationListener pentru partea de GPS. </w:t>
+      </w:r>
+      <w:r>
+        <w:rPr>
+          <w:rFonts w:cstheme="minorHAnsi"/>
+        </w:rPr>
+        <w:t xml:space="preserve">În onConnected(), apelată de sistem după ce se iniţializează conexiunea, se stabilesc detaliile de conectare (precizia - înaltă, frecvenţa actualizării - o secundă) şi se cer actualizări ale locaţiei. Acestea sunt transmise în onLocationChanged(), unde se poate converti la String. </w:t>
+      </w:r>
+    </w:p>
+    <w:p>
+      <w:pPr>
+        <w:rPr>
+          <w:rFonts w:cstheme="minorHAnsi"/>
+        </w:rPr>
+      </w:pPr>
+      <w:r>
+        <w:rPr>
+          <w:rFonts w:cstheme="minorHAnsi"/>
+        </w:rPr>
+        <w:tab/>
+        <w:t xml:space="preserve">Am luat în calcul varianta în care utilizatorul iese din aplicaţie şi închide GPS-ul. Tratăm acest caz în onResume(), apelată când MainActivity revine pe ecran, prin apelarea lui checkGpsEnabled() din DeviceConnection. </w:t>
+      </w:r>
+    </w:p>
+    <w:p>
+      <w:pPr>
+        <w:rPr>
+          <w:rFonts w:cstheme="minorHAnsi"/>
+          <w:u w:val="single"/>
+        </w:rPr>
+      </w:pPr>
+      <w:r>
+        <w:rPr>
+          <w:rFonts w:cstheme="minorHAnsi"/>
+          <w:u w:val="single"/>
+        </w:rPr>
+        <w:t>Comportamentul GPS la schimbare ecranului</w:t>
+      </w:r>
+    </w:p>
+    <w:p>
+      <w:pPr>
+        <w:rPr>
+          <w:rFonts w:cstheme="minorHAnsi"/>
+          <w:lang w:val="en-US"/>
+        </w:rPr>
+      </w:pPr>
+      <w:r>
+        <w:rPr>
+          <w:rFonts w:cstheme="minorHAnsi"/>
+        </w:rPr>
+        <w:t>Am definit variabila previousOrientation pentru a controla comportamentul în caz că orientarea ecranului se schimbă.</w:t>
+      </w:r>
+      <w:r>
+        <w:rPr>
+          <w:rFonts w:cstheme="minorHAnsi"/>
+        </w:rPr>
+        <w:t xml:space="preserve"> Este inițializată cu 0, iar în onCreate() ia valoarea orientării actuale a ecranului (landscape = 2; portrait = 1) prin apelarea metodei getScreenOrientation(). În onPause(), care se apelează când altă activitate apare pe ecran,previousOrientation ia valoarea 4, iar deconectarea se face în onStop() doar dacă </w:t>
+      </w:r>
+      <w:r>
+        <w:rPr>
+          <w:rFonts w:cstheme="minorHAnsi"/>
+        </w:rPr>
+        <w:t xml:space="preserve"> </w:t>
+      </w:r>
+      <w:r>
+        <w:rPr>
+          <w:rFonts w:cstheme="minorHAnsi"/>
+        </w:rPr>
+        <w:t>previousOrientation == 4 (adică e altă activitate pe ecran). Vezi stările unei activități pentru a înțelege complet logica</w:t>
+      </w:r>
+      <w:r>
+        <w:rPr>
+          <w:rFonts w:cstheme="minorHAnsi"/>
+          <w:lang w:val="en-US"/>
+        </w:rPr>
+        <w:t>: http://developer.android.com/reference/android/app/Activity.html .</w:t>
+      </w:r>
+    </w:p>
+    <w:p>
+      <w:pPr>
+        <w:rPr>
+          <w:rFonts w:cstheme="minorHAnsi"/>
+          <w:u w:val="single"/>
+          <w:lang w:val="en-US"/>
+        </w:rPr>
+      </w:pPr>
+      <w:r>
+        <w:rPr>
+          <w:rFonts w:cstheme="minorHAnsi"/>
+          <w:u w:val="single"/>
+          <w:lang w:val="en-US"/>
+        </w:rPr>
+        <w:t>Starea rețelei</w:t>
+      </w:r>
+    </w:p>
+    <w:p>
+      <w:pPr>
+        <w:rPr>
+          <w:rFonts w:cstheme="minorHAnsi"/>
+          <w:lang w:val="en-US"/>
+        </w:rPr>
+      </w:pPr>
+      <w:r>
+        <w:rPr>
+          <w:rFonts w:cstheme="minorHAnsi"/>
+          <w:lang w:val="en-US"/>
+        </w:rPr>
+        <w:t xml:space="preserve">Ca în SplashScreen, receptorul este înregistrat dinamic în onResume() şi desfiinţat în onPause(). </w:t>
+      </w:r>
+      <w:r>
+        <w:rPr>
+          <w:rFonts w:cstheme="minorHAnsi"/>
+          <w:lang w:val="en-US"/>
+        </w:rPr>
+        <w:t>Nu mai avem treabă cu manifestul.</w:t>
+      </w:r>
+    </w:p>
+    <w:p>
+      <w:pPr>
+        <w:rPr>
+          <w:rFonts w:cstheme="minorHAnsi"/>
+          <w:u w:val="single"/>
+          <w:lang w:val="en-US"/>
+        </w:rPr>
+      </w:pPr>
+      <w:r>
+        <w:rPr>
+          <w:rFonts w:cstheme="minorHAnsi"/>
+          <w:u w:val="single"/>
+          <w:lang w:val="en-US"/>
+        </w:rPr>
+        <w:t>Monitorizarea stării GPS-ului şi a reţelei</w:t>
+      </w:r>
+    </w:p>
+    <w:p>
+      <w:pPr>
+        <w:rPr>
+          <w:rFonts w:cstheme="minorHAnsi"/>
+        </w:rPr>
+      </w:pPr>
+      <w:r>
+        <w:rPr>
+          <w:rFonts w:cstheme="minorHAnsi"/>
+        </w:rPr>
+        <w:t xml:space="preserve">Dacă utilizatorul părăseşte aplicaţia şi dezactivează Internetul, GPS-ul sau amândouă, un mesaj corespunzător este afişat. </w:t>
+      </w:r>
+      <w:r>
+        <w:rPr>
+          <w:rFonts w:cstheme="minorHAnsi"/>
+        </w:rPr>
+        <w:t xml:space="preserve">Logica este asemănătoare cu cea din SplashScreen.java - verificarea pentru GPS se face în onResume(), iar cea pentru Internet în onReceive(), care este apelată şi din onResume() când se declară receptorul, nu doar la schimbarea reţelei. </w:t>
+      </w:r>
+      <w:r>
+        <w:rPr>
+          <w:rFonts w:cstheme="minorHAnsi"/>
+        </w:rPr>
+        <w:t>De menţionat că în onReceive() afişăm şi mesajul de GPS, pentru cazul în care utilizatorul opreşte Internetul şi GPS-ul, apoi porneşte doar Internetul.</w:t>
+      </w:r>
+    </w:p>
+    <w:p>
+      <w:pPr>
+        <w:rPr>
+          <w:rFonts w:cstheme="minorHAnsi"/>
+          <w:u w:val="single"/>
+        </w:rPr>
+      </w:pPr>
+      <w:r>
+        <w:rPr>
+          <w:rFonts w:cstheme="minorHAnsi"/>
+          <w:u w:val="single"/>
+        </w:rPr>
+        <w:t>Slider Menu</w:t>
+      </w:r>
+    </w:p>
+    <w:p>
+      <w:pPr>
+        <w:rPr>
+          <w:rFonts w:cstheme="minorHAnsi"/>
+        </w:rPr>
+      </w:pPr>
+      <w:r>
+        <w:rPr>
+          <w:rFonts w:cstheme="minorHAnsi"/>
+        </w:rPr>
+        <w:t>Din Main Activity se încarcă şi meniul care glisează în ecran. Codul aferent este p</w:t>
+      </w:r>
+      <w:r>
+        <w:rPr>
+          <w:rFonts w:cstheme="minorHAnsi"/>
+        </w:rPr>
+        <w:t>us</w:t>
+      </w:r>
+      <w:r>
+        <w:rPr>
+          <w:rFonts w:cstheme="minorHAnsi"/>
+        </w:rPr>
+        <w:t xml:space="preserve"> în onCreate() şi semnalizat</w:t>
+      </w:r>
+      <w:r>
+        <w:rPr>
+          <w:rFonts w:cstheme="minorHAnsi"/>
+        </w:rPr>
+        <w:t xml:space="preserve"> ca atare</w:t>
+      </w:r>
+      <w:r>
+        <w:rPr>
+          <w:rFonts w:cstheme="minorHAnsi"/>
+        </w:rPr>
+        <w:t>. Celelalte metode folosite de meni</w:t>
+      </w:r>
+      <w:r>
+        <w:rPr>
+          <w:rFonts w:cstheme="minorHAnsi"/>
+          <w:lang w:val="en-US"/>
+        </w:rPr>
+        <w:t xml:space="preserve">u </w:t>
+      </w:r>
+      <w:r>
+        <w:rPr>
+          <w:rFonts w:cstheme="minorHAnsi"/>
+        </w:rPr>
+        <w:t>şi semnalizate se află spre finalul clasei</w:t>
+      </w:r>
+      <w:r>
+        <w:rPr>
+          <w:rFonts w:cstheme="minorHAnsi"/>
+        </w:rPr>
+        <w:t xml:space="preserve">. Comportamentul la click este gestionat în SlideMenuClickListener. </w:t>
+      </w:r>
+    </w:p>
+    <w:p>
+      <w:pPr>
+        <w:rPr>
+          <w:rFonts w:cstheme="minorHAnsi"/>
+          <w:b/>
+        </w:rPr>
+      </w:pPr>
+      <w:r>
+        <w:rPr>
+          <w:rFonts w:cstheme="minorHAnsi"/>
+          <w:b/>
+        </w:rPr>
+        <w:tab/>
+        <w:t>2.1</w:t>
+      </w:r>
+      <w:r>
+        <w:rPr>
+          <w:rFonts w:cstheme="minorHAnsi"/>
+          <w:b/>
+        </w:rPr>
+        <w:t>.</w:t>
+      </w:r>
+      <w:r>
+        <w:rPr>
+          <w:rFonts w:cstheme="minorHAnsi"/>
+          <w:b/>
+        </w:rPr>
+        <w:t>3</w:t>
+      </w:r>
+      <w:r>
+        <w:rPr>
+          <w:rFonts w:cstheme="minorHAnsi"/>
+          <w:b/>
+        </w:rPr>
+        <w:t xml:space="preserve"> SettingsActivity</w:t>
+      </w:r>
+    </w:p>
+    <w:p>
+      <w:pPr>
+        <w:rPr>
+          <w:rFonts w:cstheme="minorHAnsi"/>
+        </w:rPr>
+      </w:pPr>
+      <w:r>
+        <w:rPr>
+          <w:rFonts w:cstheme="minorHAnsi"/>
+        </w:rPr>
+        <w:tab/>
+        <w:t>Clasa aferentă ecranului de setări. De aici se pot face trei lucruri de către utilizator: stabilirea razei pe care se detectează magazine de bicicletă, a unităţii de măsură şi dacă să primească notificări de la noi.</w:t>
+      </w:r>
+      <w:r>
+        <w:rPr>
+          <w:rFonts w:cstheme="minorHAnsi"/>
+        </w:rPr>
+        <w:t xml:space="preserve"> În onCreate() este apelată bindPreferenceSummaryToValue</w:t>
+      </w:r>
+      <w:r>
+        <w:rPr>
+          <w:rFonts w:cstheme="minorHAnsi"/>
+        </w:rPr>
+        <w:t xml:space="preserve"> pentru fiecare opţiune</w:t>
+      </w:r>
+      <w:r>
+        <w:rPr>
+          <w:rFonts w:cstheme="minorHAnsi"/>
+          <w:lang w:val="en-US"/>
+        </w:rPr>
+        <w:t xml:space="preserve">; </w:t>
+      </w:r>
+      <w:r>
+        <w:rPr>
+          <w:rFonts w:cstheme="minorHAnsi"/>
+        </w:rPr>
+        <w:t>aceasta</w:t>
+      </w:r>
+      <w:r>
+        <w:rPr>
+          <w:rFonts w:cstheme="minorHAnsi"/>
+        </w:rPr>
+        <w:t xml:space="preserve"> </w:t>
+      </w:r>
+      <w:r>
+        <w:rPr>
+          <w:rFonts w:cstheme="minorHAnsi"/>
+        </w:rPr>
+        <w:lastRenderedPageBreak/>
+        <w:t xml:space="preserve">modifică interfaţa în funcţie de alegerea făcută de utilizator. </w:t>
+      </w:r>
+      <w:r>
+        <w:rPr>
+          <w:rFonts w:cstheme="minorHAnsi"/>
+        </w:rPr>
+        <w:t>Tot aici se apelează loadPreferenceScreen(mFirstLoad). mFirstLoad este o booleană care indică dacă este prima încărcare a ecranului. În funcţie de aceasta, se încarcă ecranul corespunzător - pref_metric_general sau pref_imperial_general</w:t>
+      </w:r>
+      <w:r>
+        <w:rPr>
+          <w:rFonts w:cstheme="minorHAnsi"/>
+        </w:rPr>
+        <w:t xml:space="preserve"> - în loadPreferenceScreen.</w:t>
+      </w:r>
+    </w:p>
+    <w:p>
+      <w:pPr>
+        <w:rPr>
+          <w:rFonts w:cstheme="minorHAnsi"/>
+        </w:rPr>
+      </w:pPr>
+      <w:r>
+        <w:rPr>
+          <w:rFonts w:cstheme="minorHAnsi"/>
+        </w:rPr>
+        <w:tab/>
+        <w:t>În ecranul de setări se poate modifica unitatea de măsură, iar în funcţie de aceasta se modifică şi</w:t>
+      </w:r>
+      <w:r>
+        <w:rPr>
+          <w:rFonts w:cstheme="minorHAnsi"/>
+        </w:rPr>
+        <w:t xml:space="preserve"> unitatea pentru viteză şi rază</w:t>
+      </w:r>
+      <w:r>
+        <w:rPr>
+          <w:rFonts w:cstheme="minorHAnsi"/>
+        </w:rPr>
+        <w:t xml:space="preserve"> - în mile sau km. Acest comportament este controlat în două funcţii - loadPreferenceScreen şi onPreferenceChange. </w:t>
+      </w:r>
+    </w:p>
+    <w:p>
+      <w:pPr>
+        <w:rPr>
+          <w:rFonts w:cstheme="minorHAnsi"/>
+        </w:rPr>
+      </w:pPr>
+      <w:r>
+        <w:rPr>
+          <w:rFonts w:cstheme="minorHAnsi"/>
+        </w:rPr>
+        <w:tab/>
+        <w:t xml:space="preserve">loadPreferenceScreen, pe lângă a fi apelată din onCreate cu mFirstLoad </w:t>
+      </w:r>
+      <w:r>
+        <w:rPr>
+          <w:rFonts w:cstheme="minorHAnsi"/>
+          <w:lang w:val="en-US"/>
+        </w:rPr>
+        <w:t xml:space="preserve">= true, este </w:t>
+      </w:r>
+      <w:r>
+        <w:rPr>
+          <w:rFonts w:cstheme="minorHAnsi"/>
+        </w:rPr>
+        <w:t>apelată şi din onPreferenceChange(). Această funcţie este apelată de sistem la fiecare modificare de preferinţă. Noi apelăm</w:t>
+      </w:r>
+      <w:r>
+        <w:rPr>
+          <w:rFonts w:cstheme="minorHAnsi"/>
+        </w:rPr>
+        <w:t xml:space="preserve"> de aici</w:t>
+      </w:r>
+      <w:r>
+        <w:rPr>
+          <w:rFonts w:cstheme="minorHAnsi"/>
+        </w:rPr>
+        <w:t xml:space="preserve"> loadPreferenceScreen cu mFirstLoad </w:t>
+      </w:r>
+      <w:r>
+        <w:rPr>
+          <w:rFonts w:cstheme="minorHAnsi"/>
+          <w:lang w:val="en-US"/>
+        </w:rPr>
+        <w:t>= false</w:t>
+      </w:r>
+      <w:r>
+        <w:rPr>
+          <w:rFonts w:cstheme="minorHAnsi"/>
+        </w:rPr>
+        <w:t xml:space="preserve"> doar dacă se modifică unitatea de măsură. În onPreferenceChange, pe ramura de else din if (prefIndex &gt;= 0), controlăm comportamentul când utilizatorul modifică unitatea de măsură, iese din ecran, apoi revine. Decidem ce ecran să modificăm în funcţie de mIsMetricLoaded - dacă ecranul cu unităţi metrice este încărcat. Acestuia îi este asignată o valoare în loadPreferenceScreen()</w:t>
+      </w:r>
+      <w:r>
+        <w:rPr>
+          <w:rFonts w:cstheme="minorHAnsi"/>
+        </w:rPr>
+        <w:t>, în funcţie de ecranul încărcat</w:t>
+      </w:r>
+      <w:r>
+        <w:rPr>
+          <w:rFonts w:cstheme="minorHAnsi"/>
+          <w:lang w:val="en-US"/>
+        </w:rPr>
+        <w:t>/modificat</w:t>
+      </w:r>
+      <w:r>
+        <w:rPr>
+          <w:rFonts w:cstheme="minorHAnsi"/>
+        </w:rPr>
+        <w:t>.</w:t>
+      </w:r>
+    </w:p>
+    <w:p>
+      <w:pPr>
+        <w:rPr>
+          <w:rFonts w:cstheme="minorHAnsi"/>
+          <w:b/>
+        </w:rPr>
+      </w:pPr>
+      <w:r>
+        <w:rPr>
+          <w:rFonts w:cstheme="minorHAnsi"/>
+        </w:rPr>
+        <w:tab/>
+      </w:r>
+      <w:r>
+        <w:rPr>
+          <w:rFonts w:cstheme="minorHAnsi"/>
+          <w:b/>
+        </w:rPr>
+        <w:t>2.1.4</w:t>
+      </w:r>
+      <w:r>
+        <w:rPr>
+          <w:rFonts w:cstheme="minorHAnsi"/>
+          <w:b/>
+        </w:rPr>
+        <w:t xml:space="preserve"> MapsActivity</w:t>
+      </w:r>
+    </w:p>
+    <w:p>
+      <w:pPr>
         <w:rPr>
           <w:rFonts w:cstheme="minorHAnsi"/>
           <w:sz w:val="20"/>
           <w:szCs w:val="20"/>
-          <w:lang w:val="en-US"/>
-        </w:rPr>
-        <w:lastRenderedPageBreak/>
-        <w:t xml:space="preserve">        &lt;receiver </w:t>
-      </w:r>
-      <w:r>
-        <w:rPr>
-          <w:rFonts w:cstheme="minorHAnsi"/>
-          <w:sz w:val="20"/>
-          <w:szCs w:val="20"/>
-          <w:lang w:val="en-US"/>
-        </w:rPr>
-        <w:tab/>
-      </w:r>
-      <w:r>
-        <w:rPr>
-          <w:rFonts w:cstheme="minorHAnsi"/>
-          <w:sz w:val="20"/>
-          <w:szCs w:val="20"/>
-          <w:lang w:val="en-US"/>
-        </w:rPr>
-        <w:tab/>
-        <w:t>android:name="waldo.bike.waldo.SplashScreen$NetworkChangeReceiver"&gt;</w:t>
-      </w:r>
-    </w:p>
-    <w:p>
-      <w:pPr>
-        <w:jc w:val="both"/>
-        <w:rPr>
-          <w:rFonts w:cstheme="minorHAnsi"/>
-          <w:sz w:val="20"/>
-          <w:szCs w:val="20"/>
-          <w:lang w:val="en-US"/>
-        </w:rPr>
-      </w:pPr>
-      <w:r>
-        <w:rPr>
-          <w:rFonts w:cstheme="minorHAnsi"/>
-          <w:sz w:val="20"/>
-          <w:szCs w:val="20"/>
-          <w:lang w:val="en-US"/>
-        </w:rPr>
-        <w:t xml:space="preserve">        &lt;intent-filter&gt;</w:t>
-      </w:r>
-    </w:p>
-    <w:p>
-      <w:pPr>
-        <w:jc w:val="both"/>
-        <w:rPr>
-          <w:rFonts w:cstheme="minorHAnsi"/>
-          <w:sz w:val="20"/>
-          <w:szCs w:val="20"/>
-          <w:lang w:val="en-US"/>
-        </w:rPr>
-      </w:pPr>
-      <w:r>
-        <w:rPr>
-          <w:rFonts w:cstheme="minorHAnsi"/>
-          <w:sz w:val="20"/>
-          <w:szCs w:val="20"/>
-          <w:lang w:val="en-US"/>
-        </w:rPr>
-        <w:t xml:space="preserve">        &lt;action android:name="android.net.conn.CONNECTIVITY_CHANGE"/&gt;</w:t>
-      </w:r>
-    </w:p>
-    <w:p>
-      <w:pPr>
-        <w:jc w:val="both"/>
-        <w:rPr>
-          <w:rFonts w:cstheme="minorHAnsi"/>
-          <w:sz w:val="20"/>
-          <w:szCs w:val="20"/>
-          <w:lang w:val="en-US"/>
-        </w:rPr>
-      </w:pPr>
-      <w:r>
-        <w:rPr>
-          <w:rFonts w:cstheme="minorHAnsi"/>
-          <w:sz w:val="20"/>
-          <w:szCs w:val="20"/>
-          <w:lang w:val="en-US"/>
-        </w:rPr>
-        <w:t xml:space="preserve">            &lt;/intent-filter&gt;</w:t>
-      </w:r>
-    </w:p>
-    <w:p>
-      <w:pPr>
-        <w:jc w:val="both"/>
-        <w:rPr>
-          <w:rFonts w:cstheme="minorHAnsi"/>
-          <w:lang w:val="en-US"/>
-        </w:rPr>
-      </w:pPr>
-      <w:r>
-        <w:rPr>
-          <w:rFonts w:cstheme="minorHAnsi"/>
-          <w:lang w:val="en-US"/>
-        </w:rPr>
-        <w:t xml:space="preserve">        &lt;/receiver&gt;</w:t>
-      </w:r>
-    </w:p>
-    <w:p>
-      <w:pPr>
-        <w:rPr>
-          <w:rFonts w:cstheme="minorHAnsi"/>
-          <w:sz w:val="20"/>
-          <w:szCs w:val="20"/>
-          <w:lang w:val="en-US"/>
-        </w:rPr>
-      </w:pPr>
-      <w:r>
-        <w:rPr>
-          <w:rFonts w:cstheme="minorHAnsi"/>
-          <w:b/>
-          <w:lang w:val="en-US"/>
-        </w:rPr>
-        <w:t>Aten</w:t>
-      </w:r>
-      <w:r>
-        <w:rPr>
-          <w:rFonts w:cstheme="minorHAnsi"/>
-          <w:b/>
-        </w:rPr>
-        <w:t xml:space="preserve">ţie! </w:t>
-      </w:r>
-      <w:r>
-        <w:rPr>
-          <w:rFonts w:cstheme="minorHAnsi"/>
-        </w:rPr>
-        <w:t>Dacă va fi vreodată nevoie să se schimbe activitatea în care se verifică starea datelor mobile, trebuie schimbat şi numele receptorului pentru a indica acea clasă în care "se ascultă" (</w:t>
-      </w:r>
-      <w:r>
-        <w:rPr>
-          <w:rFonts w:cstheme="minorHAnsi"/>
-          <w:sz w:val="20"/>
-          <w:szCs w:val="20"/>
-        </w:rPr>
-        <w:t>android:name="waldo.bike.waldo.SplashScreen$NetworkChangeReceiver")</w:t>
-      </w:r>
-      <w:r>
-        <w:rPr>
-          <w:rFonts w:cstheme="minorHAnsi"/>
-          <w:sz w:val="20"/>
-          <w:szCs w:val="20"/>
-        </w:rPr>
-        <w:t>.</w:t>
-      </w:r>
-      <w:r>
-        <w:rPr>
-          <w:rFonts w:cstheme="minorHAnsi"/>
-          <w:sz w:val="20"/>
-          <w:szCs w:val="20"/>
-        </w:rPr>
-        <w:t xml:space="preserve"> De asemenea, a se avea în vedere că orientarea acestei activităţi este mereu portrait, iar acest lucru este specificat în manifest</w:t>
-      </w:r>
-      <w:r>
-        <w:rPr>
-          <w:rFonts w:cstheme="minorHAnsi"/>
-          <w:sz w:val="20"/>
-          <w:szCs w:val="20"/>
-          <w:lang w:val="en-US"/>
-        </w:rPr>
-        <w:t>: android:screenOrientation="portrait".</w:t>
-      </w:r>
-    </w:p>
-    <w:p>
-      <w:pPr>
-        <w:jc w:val="both"/>
-        <w:rPr>
-          <w:rFonts w:cstheme="minorHAnsi"/>
-          <w:b/>
-          <w:lang w:val="en-US"/>
-        </w:rPr>
-      </w:pPr>
-      <w:r>
-        <w:rPr>
-          <w:rFonts w:cstheme="minorHAnsi"/>
-          <w:lang w:val="en-US"/>
-        </w:rPr>
-        <w:tab/>
-      </w:r>
-      <w:r>
-        <w:rPr>
-          <w:rFonts w:cstheme="minorHAnsi"/>
-          <w:b/>
-          <w:lang w:val="en-US"/>
-        </w:rPr>
-        <w:t>2.</w:t>
-      </w:r>
-      <w:r>
-        <w:rPr>
-          <w:rFonts w:cstheme="minorHAnsi"/>
-          <w:b/>
-          <w:lang w:val="en-US"/>
-        </w:rPr>
-        <w:t>1</w:t>
-      </w:r>
-      <w:r>
-        <w:rPr>
-          <w:rFonts w:cstheme="minorHAnsi"/>
-          <w:b/>
-          <w:lang w:val="en-US"/>
-        </w:rPr>
-        <w:t>.</w:t>
-      </w:r>
-      <w:r>
-        <w:rPr>
-          <w:rFonts w:cstheme="minorHAnsi"/>
-          <w:b/>
-          <w:lang w:val="en-US"/>
-        </w:rPr>
-        <w:t>2</w:t>
-      </w:r>
-      <w:r>
-        <w:rPr>
-          <w:rFonts w:cstheme="minorHAnsi"/>
-          <w:b/>
-          <w:lang w:val="en-US"/>
-        </w:rPr>
-        <w:t xml:space="preserve"> MainActivity</w:t>
-      </w:r>
-    </w:p>
-    <w:p>
-      <w:pPr>
-        <w:rPr>
-          <w:rFonts w:cstheme="minorHAnsi"/>
-        </w:rPr>
-      </w:pPr>
-      <w:r>
-        <w:rPr>
-          <w:rFonts w:cstheme="minorHAnsi"/>
-          <w:lang w:val="en-US"/>
-        </w:rPr>
-        <w:tab/>
-        <w:t xml:space="preserve">Activitatea principală din aplicaţie. La pornire, se </w:t>
-      </w:r>
-      <w:r>
-        <w:rPr>
-          <w:rFonts w:cstheme="minorHAnsi"/>
-        </w:rPr>
-        <w:t>face conectarea la GPS (fiind deja pornit din activitatea precedentă). În onCreate() se defineşte, iar în onStart() se conectează.</w:t>
-      </w:r>
-      <w:r>
-        <w:rPr>
-          <w:rFonts w:cstheme="minorHAnsi"/>
-        </w:rPr>
-        <w:t xml:space="preserve"> Clasa i</w:t>
-      </w:r>
-      <w:r>
-        <w:rPr>
-          <w:rFonts w:cstheme="minorHAnsi"/>
-        </w:rPr>
-        <w:t xml:space="preserve">mplementează interfeţele GoogleApiClient.ConnectionCallbacks,  GoogleApiClient.OnConnectionFailedListener și LocationListener pentru partea de GPS. </w:t>
-      </w:r>
-      <w:r>
-        <w:rPr>
-          <w:rFonts w:cstheme="minorHAnsi"/>
-        </w:rPr>
-        <w:t xml:space="preserve">În onConnected(), apelată de sistem după ce se iniţializează conexiunea, se stabilesc detaliile de conectare (precizia - înaltă, frecvenţa actualizării - o secundă) şi se cer actualizări ale locaţiei. Acestea sunt transmise în onLocationChanged(), unde se poate converti la String. </w:t>
-      </w:r>
-    </w:p>
-    <w:p>
-      <w:pPr>
-        <w:rPr>
-          <w:rFonts w:cstheme="minorHAnsi"/>
-        </w:rPr>
-      </w:pPr>
-      <w:r>
-        <w:rPr>
-          <w:rFonts w:cstheme="minorHAnsi"/>
-        </w:rPr>
-        <w:tab/>
-        <w:t xml:space="preserve">Am luat în calcul varianta în care utilizatorul iese din aplicaţie şi închide GPS-ul. Tratăm acest caz în onResume(), apelată când MainActivity revine pe ecran, prin apelarea lui checkGpsEnabled() din DeviceConnection. </w:t>
-      </w:r>
-    </w:p>
-    <w:p>
-      <w:pPr>
-        <w:rPr>
-          <w:rFonts w:cstheme="minorHAnsi"/>
-          <w:u w:val="single"/>
-        </w:rPr>
-      </w:pPr>
-      <w:r>
-        <w:rPr>
-          <w:rFonts w:cstheme="minorHAnsi"/>
-          <w:u w:val="single"/>
-        </w:rPr>
-        <w:t>Comportamentul GPS la schimbare ecranului</w:t>
-      </w:r>
-    </w:p>
-    <w:p>
-      <w:pPr>
-        <w:rPr>
-          <w:rFonts w:cstheme="minorHAnsi"/>
-          <w:lang w:val="en-US"/>
-        </w:rPr>
-      </w:pPr>
-      <w:r>
-        <w:rPr>
-          <w:rFonts w:cstheme="minorHAnsi"/>
-        </w:rPr>
-        <w:t>Am definit variabila previousOrientation pentru a controla comportamentul în caz că orientarea ecranului se schimbă.</w:t>
-      </w:r>
-      <w:r>
-        <w:rPr>
-          <w:rFonts w:cstheme="minorHAnsi"/>
-        </w:rPr>
-        <w:t xml:space="preserve"> Este inițializată cu 0, iar în onCreate() ia valoarea orientării actuale a ecranului (landscape = 2; portrait = 1) prin apelarea metodei getScreenOrientation(). În onPause(), care se apelează când altă activitate apare pe ecran,previousOrientation ia valoarea 4, iar deconectarea se face în onStop() doar dacă </w:t>
-      </w:r>
-      <w:r>
-        <w:rPr>
-          <w:rFonts w:cstheme="minorHAnsi"/>
-        </w:rPr>
-        <w:t xml:space="preserve"> </w:t>
-      </w:r>
-      <w:r>
-        <w:rPr>
-          <w:rFonts w:cstheme="minorHAnsi"/>
-        </w:rPr>
-        <w:t>previousOrientation == 4 (adică e altă activitate pe ecran). Vezi stările unei activități pentru a înțelege complet logica</w:t>
-      </w:r>
-      <w:r>
-        <w:rPr>
-          <w:rFonts w:cstheme="minorHAnsi"/>
-          <w:lang w:val="en-US"/>
-        </w:rPr>
-        <w:t>: http://developer.android.com/reference/android/app/Activity.html .</w:t>
-      </w:r>
-    </w:p>
-    <w:p>
-      <w:pPr>
-        <w:rPr>
-          <w:rFonts w:cstheme="minorHAnsi"/>
-          <w:u w:val="single"/>
-          <w:lang w:val="en-US"/>
-        </w:rPr>
-      </w:pPr>
-      <w:r>
-        <w:rPr>
-          <w:rFonts w:cstheme="minorHAnsi"/>
-          <w:u w:val="single"/>
-          <w:lang w:val="en-US"/>
-        </w:rPr>
-        <w:t>Starea rețelei</w:t>
-      </w:r>
-    </w:p>
-    <w:p>
-      <w:pPr>
-        <w:rPr>
-          <w:rFonts w:cstheme="minorHAnsi"/>
-        </w:rPr>
-      </w:pPr>
-      <w:r>
-        <w:rPr>
-          <w:rFonts w:cstheme="minorHAnsi"/>
-          <w:lang w:val="en-US"/>
-        </w:rPr>
-        <w:t>Clasa MainNetworkReceiver din MainActivity este cea care "ascultă" la schimb</w:t>
-      </w:r>
-      <w:r>
-        <w:rPr>
-          <w:rFonts w:cstheme="minorHAnsi"/>
-        </w:rPr>
-        <w:t xml:space="preserve">ările de rețea. Momentan doar afișăm un </w:t>
-      </w:r>
-      <w:r>
-        <w:rPr>
-          <w:rFonts w:cstheme="minorHAnsi"/>
-        </w:rPr>
-        <w:t>Toast</w:t>
-      </w:r>
-      <w:r>
-        <w:rPr>
-          <w:rFonts w:cstheme="minorHAnsi"/>
-        </w:rPr>
-        <w:t xml:space="preserve"> </w:t>
-      </w:r>
-      <w:r>
-        <w:rPr>
-          <w:rFonts w:cstheme="minorHAnsi"/>
-        </w:rPr>
-        <w:t>când se schimbă starea. Mai încolo, vom avea o bandă care va apărea în partea de sus a ecranului. De asemenea, dacă se trece de la WiFi la date sau viceversa nu se afișează acel mesaj de reconectare. Facem acest lucru prin definirea variabilei previousNetworkState, care e inițializată ca fiind CONNECTED la pornirea activității (pentru că verificăm ca telefonul să fie într-adevăr conectat în SplashScreen.java). Întreaga logică se află în onReceive(). De asemenea, nu afișăm nici un mesaj la prima încărcare a activității. Controlăm comportamentul prin booleanul firstLoad,</w:t>
-      </w:r>
-      <w:r>
-        <w:rPr>
-          <w:rFonts w:cstheme="minorHAnsi"/>
-          <w:b/>
-        </w:rPr>
-        <w:t xml:space="preserve"> </w:t>
-      </w:r>
-      <w:r>
-        <w:rPr>
-          <w:rFonts w:cstheme="minorHAnsi"/>
-        </w:rPr>
-        <w:t xml:space="preserve">inițializat cu </w:t>
-      </w:r>
-      <w:r>
-        <w:rPr>
-          <w:rFonts w:cstheme="minorHAnsi"/>
-          <w:i/>
-        </w:rPr>
-        <w:t>true</w:t>
-      </w:r>
-      <w:r>
-        <w:rPr>
-          <w:rFonts w:cstheme="minorHAnsi"/>
-        </w:rPr>
-        <w:t xml:space="preserve"> la pornirea activității și făcut </w:t>
-      </w:r>
-      <w:r>
-        <w:rPr>
-          <w:rFonts w:cstheme="minorHAnsi"/>
-          <w:i/>
-        </w:rPr>
-        <w:t>false</w:t>
-      </w:r>
-      <w:r>
-        <w:rPr>
-          <w:rFonts w:cstheme="minorHAnsi"/>
-        </w:rPr>
-        <w:t xml:space="preserve"> la prima schimbare a stării rețelei. </w:t>
-      </w:r>
-    </w:p>
-    <w:p>
-      <w:pPr>
-        <w:rPr>
-          <w:rFonts w:cstheme="minorHAnsi"/>
-          <w:u w:val="single"/>
-        </w:rPr>
-      </w:pPr>
-      <w:r>
-        <w:rPr>
-          <w:rFonts w:cstheme="minorHAnsi"/>
-          <w:u w:val="single"/>
-        </w:rPr>
-        <w:lastRenderedPageBreak/>
-        <w:t>Slider Menu</w:t>
-      </w:r>
-    </w:p>
-    <w:p>
-      <w:pPr>
-        <w:rPr>
-          <w:rFonts w:cstheme="minorHAnsi"/>
-        </w:rPr>
-      </w:pPr>
-      <w:r>
-        <w:rPr>
-          <w:rFonts w:cstheme="minorHAnsi"/>
-        </w:rPr>
-        <w:t>Din Main Activity se încarcă şi meniul care glisează în ecran. Codul aferent este p</w:t>
-      </w:r>
-      <w:r>
-        <w:rPr>
-          <w:rFonts w:cstheme="minorHAnsi"/>
-        </w:rPr>
-        <w:t>us</w:t>
-      </w:r>
-      <w:r>
-        <w:rPr>
-          <w:rFonts w:cstheme="minorHAnsi"/>
-        </w:rPr>
-        <w:t xml:space="preserve"> în onCreate() şi semnalizat</w:t>
-      </w:r>
-      <w:r>
-        <w:rPr>
-          <w:rFonts w:cstheme="minorHAnsi"/>
-        </w:rPr>
-        <w:t xml:space="preserve"> ca atare</w:t>
-      </w:r>
-      <w:r>
-        <w:rPr>
-          <w:rFonts w:cstheme="minorHAnsi"/>
-        </w:rPr>
-        <w:t>. Celelalte metode folosite de meni</w:t>
-      </w:r>
-      <w:r>
-        <w:rPr>
-          <w:rFonts w:cstheme="minorHAnsi"/>
-          <w:lang w:val="en-US"/>
-        </w:rPr>
-        <w:t xml:space="preserve">u </w:t>
-      </w:r>
-      <w:r>
-        <w:rPr>
-          <w:rFonts w:cstheme="minorHAnsi"/>
-        </w:rPr>
-        <w:t>şi semnalizate se află spre finalul clasei</w:t>
-      </w:r>
-      <w:r>
-        <w:rPr>
-          <w:rFonts w:cstheme="minorHAnsi"/>
-        </w:rPr>
-        <w:t xml:space="preserve">. Comportamentul la click este gestionat în SlideMenuClickListener. </w:t>
-      </w:r>
-    </w:p>
-    <w:p>
-      <w:pPr>
-        <w:rPr>
-          <w:rFonts w:cstheme="minorHAnsi"/>
-          <w:b/>
-        </w:rPr>
-      </w:pPr>
-      <w:r>
-        <w:rPr>
-          <w:rFonts w:cstheme="minorHAnsi"/>
-          <w:b/>
-        </w:rPr>
-        <w:tab/>
-        <w:t>2.1</w:t>
-      </w:r>
-      <w:r>
-        <w:rPr>
-          <w:rFonts w:cstheme="minorHAnsi"/>
-          <w:b/>
-        </w:rPr>
-        <w:t>.</w:t>
-      </w:r>
-      <w:r>
-        <w:rPr>
-          <w:rFonts w:cstheme="minorHAnsi"/>
-          <w:b/>
-        </w:rPr>
-        <w:t>3</w:t>
-      </w:r>
-      <w:r>
-        <w:rPr>
-          <w:rFonts w:cstheme="minorHAnsi"/>
-          <w:b/>
-        </w:rPr>
-        <w:t xml:space="preserve"> SettingsActivity</w:t>
-      </w:r>
-    </w:p>
-    <w:p>
-      <w:pPr>
-        <w:rPr>
-          <w:rFonts w:cstheme="minorHAnsi"/>
-        </w:rPr>
-      </w:pPr>
-      <w:r>
-        <w:rPr>
-          <w:rFonts w:cstheme="minorHAnsi"/>
-        </w:rPr>
-        <w:tab/>
-        <w:t>Clasa aferentă ecranului de setări. De aici se pot face trei lucruri de către utilizator: stabilirea razei pe care se detectează magazine de bicicletă, a unităţii de măsură şi dacă să primească notificări de la noi.</w:t>
-      </w:r>
-      <w:r>
-        <w:rPr>
-          <w:rFonts w:cstheme="minorHAnsi"/>
-        </w:rPr>
-        <w:t xml:space="preserve"> În onCreate() este apelată bindPreferenceSummaryToValue</w:t>
-      </w:r>
-      <w:r>
-        <w:rPr>
-          <w:rFonts w:cstheme="minorHAnsi"/>
-        </w:rPr>
-        <w:t xml:space="preserve"> pentru fiecare opţiune</w:t>
-      </w:r>
-      <w:r>
-        <w:rPr>
-          <w:rFonts w:cstheme="minorHAnsi"/>
-          <w:lang w:val="en-US"/>
-        </w:rPr>
-        <w:t xml:space="preserve">; </w:t>
-      </w:r>
-      <w:r>
-        <w:rPr>
-          <w:rFonts w:cstheme="minorHAnsi"/>
-        </w:rPr>
-        <w:t>aceasta</w:t>
-      </w:r>
-      <w:r>
-        <w:rPr>
-          <w:rFonts w:cstheme="minorHAnsi"/>
-        </w:rPr>
-        <w:t xml:space="preserve"> modifică interfaţa în funcţie de alegerea făcută de utilizator. </w:t>
-      </w:r>
-      <w:r>
-        <w:rPr>
-          <w:rFonts w:cstheme="minorHAnsi"/>
-        </w:rPr>
-        <w:t>Tot aici se apelează loadPreferenceScreen(mFirstLoad). mFirstLoad este o booleană care indică dacă este prima încărcare a ecranului. În funcţie de aceasta, se încarcă ecranul corespunzător - pref_metric_general sau pref_imperial_general</w:t>
-      </w:r>
-      <w:r>
-        <w:rPr>
-          <w:rFonts w:cstheme="minorHAnsi"/>
-        </w:rPr>
-        <w:t xml:space="preserve"> - în loadPreferenceScreen.</w:t>
-      </w:r>
-    </w:p>
-    <w:p>
-      <w:pPr>
-        <w:rPr>
-          <w:rFonts w:cstheme="minorHAnsi"/>
-        </w:rPr>
-      </w:pPr>
-      <w:r>
-        <w:rPr>
-          <w:rFonts w:cstheme="minorHAnsi"/>
-        </w:rPr>
-        <w:tab/>
-        <w:t>În ecranul de setări se poate modifica unitatea de măsură, iar în funcţie de aceasta se modifică şi</w:t>
-      </w:r>
-      <w:r>
-        <w:rPr>
-          <w:rFonts w:cstheme="minorHAnsi"/>
-        </w:rPr>
-        <w:t xml:space="preserve"> unitatea pentru viteză şi rază</w:t>
-      </w:r>
-      <w:r>
-        <w:rPr>
-          <w:rFonts w:cstheme="minorHAnsi"/>
-        </w:rPr>
-        <w:t xml:space="preserve"> - în mile sau km. Acest comportament este controlat în două funcţii - loadPreferenceScreen şi onPreferenceChange. </w:t>
-      </w:r>
-    </w:p>
-    <w:p>
-      <w:pPr>
-        <w:rPr>
-          <w:rFonts w:cstheme="minorHAnsi"/>
-        </w:rPr>
-      </w:pPr>
-      <w:r>
-        <w:rPr>
-          <w:rFonts w:cstheme="minorHAnsi"/>
-        </w:rPr>
-        <w:tab/>
-        <w:t xml:space="preserve">loadPreferenceScreen, pe lângă a fi apelată din onCreate cu mFirstLoad </w:t>
-      </w:r>
-      <w:r>
-        <w:rPr>
-          <w:rFonts w:cstheme="minorHAnsi"/>
-          <w:lang w:val="en-US"/>
-        </w:rPr>
-        <w:t xml:space="preserve">= true, este </w:t>
-      </w:r>
-      <w:r>
-        <w:rPr>
-          <w:rFonts w:cstheme="minorHAnsi"/>
-        </w:rPr>
-        <w:t>apelată şi din onPreferenceChange(). Această funcţie este apelată de sistem la fiecare modificare de preferinţă. Noi apelăm</w:t>
-      </w:r>
-      <w:r>
-        <w:rPr>
-          <w:rFonts w:cstheme="minorHAnsi"/>
-        </w:rPr>
-        <w:t xml:space="preserve"> de aici</w:t>
-      </w:r>
-      <w:r>
-        <w:rPr>
-          <w:rFonts w:cstheme="minorHAnsi"/>
-        </w:rPr>
-        <w:t xml:space="preserve"> loadPreferenceScreen cu mFirstLoad </w:t>
-      </w:r>
-      <w:r>
-        <w:rPr>
-          <w:rFonts w:cstheme="minorHAnsi"/>
-          <w:lang w:val="en-US"/>
-        </w:rPr>
-        <w:t>= false</w:t>
-      </w:r>
-      <w:r>
-        <w:rPr>
-          <w:rFonts w:cstheme="minorHAnsi"/>
-        </w:rPr>
-        <w:t xml:space="preserve"> doar dacă se modifică unitatea de măsură. În onPreferenceChange, pe ramura de else din if (prefIndex &gt;= 0), controlăm comportamentul când utilizatorul modifică unitatea de măsură, iese din ecran, apoi revine. Decidem ce ecran să modificăm în funcţie de mIsMetricLoaded - dacă ecranul cu unităţi metrice este încărcat. Acestuia îi este asignată o valoare în loadPreferenceScreen()</w:t>
-      </w:r>
-      <w:r>
-        <w:rPr>
-          <w:rFonts w:cstheme="minorHAnsi"/>
-        </w:rPr>
-        <w:t>, în funcţie de ecranul încărcat</w:t>
-      </w:r>
-      <w:r>
-        <w:rPr>
-          <w:rFonts w:cstheme="minorHAnsi"/>
-          <w:lang w:val="en-US"/>
-        </w:rPr>
-        <w:t>/modificat</w:t>
-      </w:r>
-      <w:r>
-        <w:rPr>
-          <w:rFonts w:cstheme="minorHAnsi"/>
-        </w:rPr>
-        <w:t>.</w:t>
-      </w:r>
-    </w:p>
-    <w:p>
-      <w:pPr>
-        <w:rPr>
-          <w:rFonts w:cstheme="minorHAnsi"/>
-          <w:b/>
-        </w:rPr>
-      </w:pPr>
-      <w:r>
-        <w:rPr>
-          <w:rFonts w:cstheme="minorHAnsi"/>
-        </w:rPr>
-        <w:tab/>
-      </w:r>
-      <w:r>
-        <w:rPr>
-          <w:rFonts w:cstheme="minorHAnsi"/>
-          <w:b/>
-        </w:rPr>
-        <w:t>2.1.4</w:t>
-      </w:r>
-      <w:r>
-        <w:rPr>
-          <w:rFonts w:cstheme="minorHAnsi"/>
-          <w:b/>
-        </w:rPr>
-        <w:t xml:space="preserve"> MapsActivity</w:t>
-      </w:r>
-    </w:p>
-    <w:p>
-      <w:pPr>
-        <w:rPr>
-          <w:rFonts w:cstheme="minorHAnsi"/>
-          <w:sz w:val="20"/>
-          <w:szCs w:val="20"/>
         </w:rPr>
       </w:pPr>
       <w:r>
@@ -1214,7 +1076,6 @@
           <w:rFonts w:cstheme="minorHAnsi"/>
           <w:b/>
         </w:rPr>
-        <w:lastRenderedPageBreak/>
         <w:tab/>
         <w:t>2.8 Places. FetchGooglePlaces</w:t>
       </w:r>
@@ -1278,6 +1139,7 @@
           <w:sz w:val="24"/>
           <w:szCs w:val="24"/>
         </w:rPr>
+        <w:lastRenderedPageBreak/>
         <w:t>2.2</w:t>
       </w:r>
       <w:r>
@@ -1720,7 +1582,6 @@
         <w:rPr>
           <w:rFonts w:cstheme="minorHAnsi"/>
         </w:rPr>
-        <w:lastRenderedPageBreak/>
         <w:tab/>
         <w:t>Clas</w:t>
       </w:r>
@@ -1822,6 +1683,7 @@
           <w:rFonts w:cstheme="minorHAnsi"/>
           <w:b/>
         </w:rPr>
+        <w:lastRenderedPageBreak/>
         <w:tab/>
       </w:r>
       <w:r>
@@ -1866,7 +1728,6 @@
       <w:r>
         <w:rPr>
           <w:rFonts w:cstheme="minorHAnsi"/>
-          <w:lang w:val="en-US"/>
         </w:rPr>
         <w:t>/</w:t>
       </w:r>
@@ -2217,7 +2078,6 @@
           <w:rFonts w:cstheme="minorHAnsi"/>
           <w:b/>
         </w:rPr>
-        <w:lastRenderedPageBreak/>
         <w:tab/>
       </w:r>
       <w:r>
@@ -2418,6 +2278,7 @@
           <w:b/>
           <w:color w:val="000000" w:themeColor="text1"/>
         </w:rPr>
+        <w:lastRenderedPageBreak/>
         <w:tab/>
         <w:t>2.6.2 FetchGooglePlaces</w:t>
       </w:r>

</xml_diff>